<commit_message>
dokumentáció update + ppt
</commit_message>
<xml_diff>
--- a/2025_2_CsernákLászló_BT0PSL_Szakdolgozat_VP.docx
+++ b/2025_2_CsernákLászló_BT0PSL_Szakdolgozat_VP.docx
@@ -988,23 +988,13 @@
         </w:rPr>
         <w:t xml:space="preserve">, </w:t>
       </w:r>
-      <w:proofErr w:type="gramStart"/>
       <w:r>
         <w:rPr>
           <w:rFonts w:cs="Times New Roman"/>
           <w:color w:val="FF0000"/>
           <w:szCs w:val="24"/>
         </w:rPr>
-        <w:t>20..</w:t>
-      </w:r>
-      <w:proofErr w:type="gramEnd"/>
-      <w:r>
-        <w:rPr>
-          <w:rFonts w:cs="Times New Roman"/>
-          <w:color w:val="FF0000"/>
-          <w:szCs w:val="24"/>
-        </w:rPr>
-        <w:t xml:space="preserve"> &lt;&lt;hónap neve&gt;&gt; &lt;&lt;nap</w:t>
+        <w:t>20.. &lt;&lt;hónap neve&gt;&gt; &lt;&lt;nap</w:t>
       </w:r>
       <w:r>
         <w:rPr>
@@ -1245,23 +1235,13 @@
         </w:rPr>
         <w:t xml:space="preserve">, </w:t>
       </w:r>
-      <w:proofErr w:type="gramStart"/>
       <w:r>
         <w:rPr>
           <w:rFonts w:cs="Times New Roman"/>
           <w:color w:val="FF0000"/>
           <w:szCs w:val="24"/>
         </w:rPr>
-        <w:t>20..</w:t>
-      </w:r>
-      <w:proofErr w:type="gramEnd"/>
-      <w:r>
-        <w:rPr>
-          <w:rFonts w:cs="Times New Roman"/>
-          <w:color w:val="FF0000"/>
-          <w:szCs w:val="24"/>
-        </w:rPr>
-        <w:t xml:space="preserve"> &lt;&lt;hónap neve&gt;&gt; &lt;&lt;nap&gt;&gt;.</w:t>
+        <w:t>20.. &lt;&lt;hónap neve&gt;&gt; &lt;&lt;nap&gt;&gt;.</w:t>
       </w:r>
     </w:p>
     <w:p>
@@ -5333,11 +5313,9 @@
       <w:r>
         <w:t xml:space="preserve">a játék célplatformja (pl. PC, mobil vagy konzol) és a rendelkezésre álló </w:t>
       </w:r>
-      <w:proofErr w:type="gramStart"/>
-      <w:r>
-        <w:t>költségvetés</w:t>
-      </w:r>
-      <w:proofErr w:type="gramEnd"/>
+      <w:r>
+        <w:t>költségvetés,</w:t>
+      </w:r>
       <w:ins w:id="225" w:author="Gamerek Nonstop" w:date="2024-12-05T22:14:00Z">
         <w:r>
           <w:t xml:space="preserve"> illetve azt befogadó közönség</w:t>
@@ -5557,15 +5535,7 @@
     </w:p>
     <w:p>
       <w:r>
-        <w:t xml:space="preserve">Az adatbázis felépítéséhez a koncepció által már előre tudható, hogy mekkora komplexitású struktúrára lesz szükség, mivel minél nyíltabb online terekben a játék annál fontosabb a jogi és személyi adatok biztonságos eltárolása és megőrzése. Ebben az esetben a tesztelési jelleg miatt a játékosoktól csak alapvető adatokat kérünk </w:t>
-      </w:r>
-      <w:proofErr w:type="gramStart"/>
-      <w:r>
-        <w:t>be</w:t>
-      </w:r>
-      <w:proofErr w:type="gramEnd"/>
-      <w:r>
-        <w:t xml:space="preserve"> ami a </w:t>
+        <w:t xml:space="preserve">Az adatbázis felépítéséhez a koncepció által már előre tudható, hogy mekkora komplexitású struktúrára lesz szükség, mivel minél nyíltabb online terekben a játék annál fontosabb a jogi és személyi adatok biztonságos eltárolása és megőrzése. Ebben az esetben a tesztelési jelleg miatt a játékosoktól csak alapvető adatokat kérünk be ami a </w:t>
       </w:r>
       <w:r>
         <w:lastRenderedPageBreak/>
@@ -5809,13 +5779,7 @@
         <w:ind w:firstLine="431"/>
       </w:pPr>
       <w:r>
-        <w:t xml:space="preserve">A projekt sikeres kivitelezéséhez fontos volt meghatározni azokat a tervezési elveket és szempontokat, amelyek biztosítják a játék átláthatóságát, </w:t>
-      </w:r>
-      <w:r>
-        <w:t>optimalizálhatóságát</w:t>
-      </w:r>
-      <w:r>
-        <w:t xml:space="preserve"> és a felhasználói élményt.</w:t>
+        <w:t>A projekt sikeres kivitelezéséhez fontos volt meghatározni azokat a tervezési elveket és szempontokat, amelyek biztosítják a játék átláthatóságát, optimalizálhatóságát és a felhasználói élményt.</w:t>
       </w:r>
     </w:p>
     <w:p>
@@ -5825,11 +5789,9 @@
       <w:r>
         <w:t xml:space="preserve">Első sorban egy olyan intuitív játékmenetet kellett meghatározni, ami a megadott fejlesztési célnak megfelel tehát különböző játékok által megállapíthatók generációs különbségek a felhasználók digitális képességeiben. Tehát a szinteket úgy határoztam meg hogy mindegyik egy-egy olyan képességet teszteljen a játékosoknál, ami attól függően jobb vagy rosszabb lehet minél többet találkozott a játékos ilyen jellegű virtuális játékokkal, minél gyakrabban old meg bonyolultabb, összetettebb gondolkozást igénylő feladatokat, illetve minél több olyan eszközt használ a </w:t>
       </w:r>
-      <w:proofErr w:type="gramStart"/>
-      <w:r>
-        <w:t>mindennapjaiban</w:t>
-      </w:r>
-      <w:proofErr w:type="gramEnd"/>
+      <w:r>
+        <w:t>mindennapjaiban,</w:t>
+      </w:r>
       <w:r>
         <w:t xml:space="preserve"> ami befolyásolhatja a megoldás kialakulásának idejét vagy éppen a megoldás minőségét.</w:t>
       </w:r>
@@ -5868,6 +5830,9 @@
         <w:ind w:firstLine="0"/>
       </w:pPr>
       <w:r>
+        <w:rPr>
+          <w:noProof/>
+        </w:rPr>
         <w:drawing>
           <wp:anchor distT="0" distB="0" distL="114300" distR="114300" simplePos="0" relativeHeight="251664384" behindDoc="0" locked="0" layoutInCell="1" allowOverlap="1" wp14:anchorId="7DDA4124" wp14:editId="56790B27">
             <wp:simplePos x="0" y="0"/>
@@ -5928,13 +5893,7 @@
         <w:t>lényege,</w:t>
       </w:r>
       <w:r>
-        <w:t xml:space="preserve"> hogy a gép által generált színeket a játékos ugyan abban a sorrendben vissza tudja adni és minden helyesen eltalált kombináció után egy színnel bővül a sorozat, így szükség van folyamatos figyelemre és pontosságra. </w:t>
-      </w:r>
-      <w:r>
-        <w:t>A cél, hogy a játékos minél tovább képes legyen pontosan visszaidézni a szekvenciá</w:t>
-      </w:r>
-      <w:r>
-        <w:t>t és el tudjon érni minél magasabb pontszámot.</w:t>
+        <w:t xml:space="preserve"> hogy a gép által generált színeket a játékos ugyan abban a sorrendben vissza tudja adni és minden helyesen eltalált kombináció után egy színnel bővül a sorozat, így szükség van folyamatos figyelemre és pontosságra. A cél, hogy a játékos minél tovább képes legyen pontosan visszaidézni a szekvenciát és el tudjon érni minél magasabb pontszámot.</w:t>
       </w:r>
     </w:p>
     <w:p>
@@ -5988,10 +5947,7 @@
         <w:t>is. Segíthet a mentális frissesség megtartásában.</w:t>
       </w:r>
       <w:r>
-        <w:t xml:space="preserve"> </w:t>
-      </w:r>
-      <w:r>
-        <w:t>Emellett a rendszeres memória- és figyelemgyakorlatok segíthetnek a tanulási képességek fejlesztésében, az információk gyorsabb feldolgozásában és a problémamegoldó készség javításában.</w:t>
+        <w:t xml:space="preserve"> Emellett a rendszeres memória- és figyelemgyakorlatok segíthetnek a tanulási képességek fejlesztésében, az információk gyorsabb feldolgozásában és a problémamegoldó készség javításában.</w:t>
       </w:r>
       <w:r>
         <w:t xml:space="preserve"> </w:t>
@@ -6018,7 +5974,7 @@
     </w:p>
     <w:p>
       <w:pPr>
-        <w:pStyle w:val="Cmsor3"/>
+        <w:pStyle w:val="Cmsor4"/>
       </w:pPr>
       <w:r>
         <w:t>Vizuális kialakítás</w:t>
@@ -6030,6 +5986,9 @@
         <w:ind w:firstLine="505"/>
       </w:pPr>
       <w:r>
+        <w:rPr>
+          <w:noProof/>
+        </w:rPr>
         <w:drawing>
           <wp:anchor distT="0" distB="0" distL="114300" distR="114300" simplePos="0" relativeHeight="251665408" behindDoc="0" locked="0" layoutInCell="1" allowOverlap="1" wp14:anchorId="42FC9982" wp14:editId="05B2B211">
             <wp:simplePos x="0" y="0"/>
@@ -6084,10 +6043,7 @@
         <w:t>Az alapvető játék mintájára én is létrehoztam egy 3D-s játékpanelt, amibe beleépítettem a játék mechanikáit.</w:t>
       </w:r>
       <w:r>
-        <w:t xml:space="preserve"> </w:t>
-      </w:r>
-      <w:r>
-        <w:t>A játék vizuálisan letisztult és minimalista, ami segít a játékos figyelmét a lényeges elemekre irányítani. A falon található négyzetrácsos panel egy interaktív felület, amely a játék fő mechanikáját támogatja. A mellette lévő zöld gomb vizuálisan jól elkülönül mivel a játék indítására szolgál. Az egyszerű geometriai formák és a kontrasztos színek egyértelművé teszik a játékos számára, hogy mely elemekkel lehet kapcsolatba lépni, ezáltal intuitív felhasználói élményt biztosítanak.</w:t>
+        <w:t xml:space="preserve"> A játék vizuálisan letisztult és minimalista, ami segít a játékos figyelmét a lényeges elemekre irányítani. A falon található négyzetrácsos panel egy interaktív felület, amely a játék fő mechanikáját támogatja. A mellette lévő zöld gomb vizuálisan jól elkülönül mivel a játék indítására szolgál. Az egyszerű geometriai formák és a kontrasztos színek egyértelművé teszik a játékos számára, hogy mely elemekkel lehet kapcsolatba lépni, ezáltal intuitív felhasználói élményt biztosítanak.</w:t>
       </w:r>
     </w:p>
     <w:p>
@@ -6121,7 +6077,7 @@
     </w:p>
     <w:p>
       <w:pPr>
-        <w:pStyle w:val="Cmsor3"/>
+        <w:pStyle w:val="Cmsor4"/>
       </w:pPr>
       <w:r>
         <w:lastRenderedPageBreak/>
@@ -6255,6 +6211,9 @@
         <w:ind w:firstLine="0"/>
       </w:pPr>
       <w:r>
+        <w:rPr>
+          <w:noProof/>
+        </w:rPr>
         <w:lastRenderedPageBreak/>
         <w:drawing>
           <wp:anchor distT="0" distB="0" distL="114300" distR="114300" simplePos="0" relativeHeight="251666432" behindDoc="0" locked="0" layoutInCell="1" allowOverlap="1" wp14:anchorId="38B26AE1" wp14:editId="7664485C">
@@ -6309,11 +6268,9 @@
       <w:r>
         <w:t xml:space="preserve">A függvény, ami a random kiválasztást kezeli a </w:t>
       </w:r>
-      <w:proofErr w:type="gramStart"/>
-      <w:r>
-        <w:t>PickRandomColor(</w:t>
-      </w:r>
-      <w:proofErr w:type="gramEnd"/>
+      <w:r>
+        <w:t>PickRandomColor (</w:t>
+      </w:r>
       <w:r>
         <w:t>) néven van meghatározva.</w:t>
       </w:r>
@@ -6334,13 +6291,17 @@
       <w:r>
         <w:t xml:space="preserve">X. ábra: </w:t>
       </w:r>
-      <w:proofErr w:type="gramStart"/>
-      <w:r>
-        <w:t>PickRandomColor(</w:t>
-      </w:r>
-      <w:proofErr w:type="gramEnd"/>
-      <w:r>
-        <w:t>) függvény  színek random kiválasztásához</w:t>
+      <w:r>
+        <w:t>PickRandomColor (</w:t>
+      </w:r>
+      <w:r>
+        <w:t xml:space="preserve">) </w:t>
+      </w:r>
+      <w:r>
+        <w:t>függvény színek</w:t>
+      </w:r>
+      <w:r>
+        <w:t xml:space="preserve"> random kiválasztásához</w:t>
       </w:r>
     </w:p>
     <w:p>
@@ -6495,18 +6456,17 @@
       <w:r>
         <w:t xml:space="preserve">Itt a kód egy gomb komponens formájában van inicializálva, ami megnyomásra elindítja a folyamatot. A gomb megnyomásakor meghívódik egy </w:t>
       </w:r>
-      <w:proofErr w:type="spellStart"/>
-      <w:proofErr w:type="gramStart"/>
-      <w:r>
-        <w:t>ResetGame</w:t>
-      </w:r>
-      <w:proofErr w:type="spellEnd"/>
-      <w:r>
-        <w:t>(</w:t>
-      </w:r>
-      <w:proofErr w:type="gramEnd"/>
-      <w:r>
-        <w:t>) nevű metódus ami alaphelyzetbe állítja az értékeket például a:</w:t>
+      <w:r>
+        <w:t>ResetGame (</w:t>
+      </w:r>
+      <w:r>
+        <w:t xml:space="preserve">) nevű </w:t>
+      </w:r>
+      <w:r>
+        <w:t>metódus,</w:t>
+      </w:r>
+      <w:r>
+        <w:t xml:space="preserve"> ami alaphelyzetbe állítja az értékeket például a:</w:t>
       </w:r>
     </w:p>
     <w:p>
@@ -6578,6 +6538,9 @@
         </w:numPr>
       </w:pPr>
       <w:r>
+        <w:rPr>
+          <w:noProof/>
+        </w:rPr>
         <w:drawing>
           <wp:anchor distT="0" distB="0" distL="114300" distR="114300" simplePos="0" relativeHeight="251667456" behindDoc="0" locked="0" layoutInCell="1" allowOverlap="1" wp14:anchorId="50D88139" wp14:editId="4A03A570">
             <wp:simplePos x="0" y="0"/>
@@ -6639,16 +6602,9 @@
       <w:r>
         <w:t xml:space="preserve">X. ábra: </w:t>
       </w:r>
-      <w:proofErr w:type="spellStart"/>
-      <w:proofErr w:type="gramStart"/>
-      <w:r>
-        <w:t>ResetGame</w:t>
-      </w:r>
-      <w:proofErr w:type="spellEnd"/>
-      <w:r>
-        <w:t>(</w:t>
-      </w:r>
-      <w:proofErr w:type="gramEnd"/>
+      <w:r>
+        <w:t>ResetGame (</w:t>
+      </w:r>
       <w:r>
         <w:t>) metódus</w:t>
       </w:r>
@@ -6675,15 +6631,7 @@
         <w:ind w:left="720"/>
       </w:pPr>
       <w:r>
-        <w:t>Itt a játékos a megadott „</w:t>
-      </w:r>
-      <w:proofErr w:type="spellStart"/>
-      <w:r>
-        <w:t>SimonSaysButton</w:t>
-      </w:r>
-      <w:proofErr w:type="spellEnd"/>
-      <w:r>
-        <w:t>” nevű listában lévő (összesen 9) gombot képes megnyomni. Amikor rányom egy gombra meghívódik egy függvény, ami ellenőriz 3feltételt:</w:t>
+        <w:t>Itt a játékos a megadott „SimonSaysButton” nevű listában lévő (összesen 9) gombot képes megnyomni. Amikor rányom egy gombra meghívódik egy függvény, ami ellenőriz 3feltételt:</w:t>
       </w:r>
     </w:p>
     <w:p>
@@ -6808,21 +6756,11 @@
         </w:numPr>
       </w:pPr>
       <w:r>
-        <w:t>a „</w:t>
-      </w:r>
-      <w:proofErr w:type="spellStart"/>
-      <w:r>
-        <w:t>pickNumber</w:t>
-      </w:r>
-      <w:proofErr w:type="spellEnd"/>
-      <w:r>
-        <w:t xml:space="preserve">’ változó növekszik ezáltal érzékeli a játék a </w:t>
-      </w:r>
-      <w:proofErr w:type="spellStart"/>
-      <w:r>
-        <w:t>továbbhaladást</w:t>
-      </w:r>
-      <w:proofErr w:type="spellEnd"/>
+        <w:t xml:space="preserve">a „pickNumber’ változó növekszik ezáltal érzékeli a játék a </w:t>
+      </w:r>
+      <w:r>
+        <w:t>tovább haladást</w:t>
+      </w:r>
     </w:p>
     <w:p>
       <w:pPr>
@@ -6869,15 +6807,7 @@
         </w:numPr>
       </w:pPr>
       <w:r>
-        <w:t>a játék végét jelző változó igaz értékre vált (</w:t>
-      </w:r>
-      <w:proofErr w:type="spellStart"/>
-      <w:r>
-        <w:t>isEnded</w:t>
-      </w:r>
-      <w:proofErr w:type="spellEnd"/>
-      <w:r>
-        <w:t>)</w:t>
+        <w:t>a játék végét jelző változó igaz értékre vált (isEnded)</w:t>
       </w:r>
     </w:p>
     <w:p>
@@ -6891,16 +6821,9 @@
       <w:r>
         <w:t xml:space="preserve">meghívódik a </w:t>
       </w:r>
-      <w:proofErr w:type="spellStart"/>
-      <w:proofErr w:type="gramStart"/>
-      <w:r>
-        <w:t>GameOver</w:t>
-      </w:r>
-      <w:proofErr w:type="spellEnd"/>
-      <w:r>
-        <w:t>(</w:t>
-      </w:r>
-      <w:proofErr w:type="gramEnd"/>
+      <w:r>
+        <w:t>Game Over (</w:t>
+      </w:r>
       <w:r>
         <w:t>) metódu</w:t>
       </w:r>
@@ -6923,16 +6846,9 @@
       <w:r>
         <w:t xml:space="preserve">Amint meghívódott a </w:t>
       </w:r>
-      <w:proofErr w:type="spellStart"/>
-      <w:proofErr w:type="gramStart"/>
-      <w:r>
-        <w:t>GameOver</w:t>
-      </w:r>
-      <w:proofErr w:type="spellEnd"/>
-      <w:r>
-        <w:t>(</w:t>
-      </w:r>
-      <w:proofErr w:type="gramEnd"/>
+      <w:r>
+        <w:t>Game Over (</w:t>
+      </w:r>
       <w:r>
         <w:t>) függvény a játék ciklikussága megszakad és a következő lépések hajtódnak végre:</w:t>
       </w:r>
@@ -6982,6 +6898,9 @@
         </w:numPr>
       </w:pPr>
       <w:r>
+        <w:rPr>
+          <w:noProof/>
+        </w:rPr>
         <w:drawing>
           <wp:anchor distT="0" distB="0" distL="114300" distR="114300" simplePos="0" relativeHeight="251668480" behindDoc="0" locked="0" layoutInCell="1" allowOverlap="1" wp14:anchorId="00232F46" wp14:editId="374E4E1D">
             <wp:simplePos x="0" y="0"/>
@@ -7043,31 +6962,1503 @@
       <w:r>
         <w:t xml:space="preserve">X. ábra: Simon Say’s </w:t>
       </w:r>
-      <w:proofErr w:type="spellStart"/>
-      <w:proofErr w:type="gramStart"/>
-      <w:r>
-        <w:t>GameOver</w:t>
-      </w:r>
-      <w:proofErr w:type="spellEnd"/>
-      <w:r>
-        <w:t>(</w:t>
-      </w:r>
-      <w:proofErr w:type="gramEnd"/>
+      <w:r>
+        <w:t>Game Over (</w:t>
+      </w:r>
       <w:r>
         <w:t>) függvény</w:t>
       </w:r>
     </w:p>
     <w:p/>
     <w:p/>
+    <w:p>
+      <w:pPr>
+        <w:pStyle w:val="Cmsor3"/>
+      </w:pPr>
+      <w:r>
+        <w:lastRenderedPageBreak/>
+        <w:t>Második</w:t>
+      </w:r>
+      <w:r>
+        <w:t xml:space="preserve"> és harmadik</w:t>
+      </w:r>
+      <w:r>
+        <w:t xml:space="preserve"> szint (Pontossági reakció</w:t>
+      </w:r>
+      <w:r>
+        <w:t>s</w:t>
+      </w:r>
+      <w:r>
+        <w:t xml:space="preserve"> teszt)</w:t>
+      </w:r>
+    </w:p>
+    <w:p>
+      <w:pPr>
+        <w:ind w:firstLine="431"/>
+      </w:pPr>
+      <w:r>
+        <w:t>A második szint mechanikailag egy célpontokra lövő játékot prezentál a játékosnak. A célpontok bizonyos időközökkel periodikusan jelennek meg, és ezeket kell minél pontosabban kilőni.</w:t>
+      </w:r>
+    </w:p>
+    <w:p>
+      <w:pPr>
+        <w:ind w:firstLine="0"/>
+      </w:pPr>
+      <w:r>
+        <w:t>Ez a játék sok szempontból kiderítheti az egyének digitális képességeit mivel komplexebb irányításra van szükség hozzá. Aki nem találkozott még videojátékokkal, amiben megtalálható a lövés metódus, mint olyan, annak a feladat, hogy a célpontokra minél gyorsabban és pontosabban rá tudja húzni az egeret majd kattintani tudjon megerőltető és fárasztó lehet. Ennek a gyakorlatnak az ismétlésével viszont nem csak az egérrel való kordinációs képesség javulhat a 3 dimenziós térben, de később ez a tudás felhasználható sok más népszerűbb játékban is és meghozhatja a játékos kedvét az ilyen jellegű kikapcsolódáshoz is.</w:t>
+      </w:r>
+    </w:p>
+    <w:p>
+      <w:pPr>
+        <w:ind w:firstLine="0"/>
+      </w:pPr>
+      <w:r>
+        <w:t>Pszichológiai szemszögből vizsgálva, akár közelebb hozhatja a</w:t>
+      </w:r>
+      <w:r>
+        <w:t xml:space="preserve">z idősebb generációt (akik nem rendelkeznek nagy digitális tudással) </w:t>
+      </w:r>
+      <w:r>
+        <w:t xml:space="preserve">a </w:t>
+      </w:r>
+      <w:r>
+        <w:t>fiatalabbakhoz</w:t>
+      </w:r>
+      <w:r>
+        <w:t xml:space="preserve">, akik ilyen jellegű játékokkal nap mint nap találkoznak, játszanak és lekötik az idejüket. A közös tanulási folyamat szociális értékeit nem szabad alábecsülni, mivel </w:t>
+      </w:r>
+      <w:r>
+        <w:t>az,</w:t>
+      </w:r>
+      <w:r>
+        <w:t xml:space="preserve"> ha a </w:t>
+      </w:r>
+      <w:r>
+        <w:t xml:space="preserve">fiatalabb </w:t>
+      </w:r>
+      <w:r>
+        <w:t xml:space="preserve">tud tapasztalatot átadni </w:t>
+      </w:r>
+      <w:r>
+        <w:t xml:space="preserve">az idősebbeknek közös tanulási metódusok által, </w:t>
+      </w:r>
+      <w:r>
+        <w:t xml:space="preserve">könnyen örömtelivé </w:t>
+      </w:r>
+      <w:r>
+        <w:t xml:space="preserve">tehet pillanatokat és hozzásegítheti az idősebbeket a könnyedebb digitális eszközhasználathoz. A javuló teljesítmény így nem csak a játékokban mért eredményekben ütközhet </w:t>
+      </w:r>
+      <w:r>
+        <w:t>ki,</w:t>
+      </w:r>
+      <w:r>
+        <w:t xml:space="preserve"> hanem a mindennapokban is előidézheti a magabiztosabb eszközhasználatot ezzel rengeteg önbizalmat növelve az egyéneknél.</w:t>
+      </w:r>
+    </w:p>
+    <w:p>
+      <w:pPr>
+        <w:ind w:firstLine="0"/>
+      </w:pPr>
+      <w:r>
+        <w:t>Sok tanulmány szerint az egyének érzékelési képességei nagy arányban tudnak fejlődni ilyen jellegű játékok játszásával mivel gyors reakcióidőt és döntéshozatalt igényelnek és az ingereknek hála ezek a „skill” -ek gyorsan tudnak fejlődni. Ezen kívül az úgynevezett „multi tasking” tehát szétosztott figyelmet igénylő feladatok elvégzésében is képesek fejlődni.</w:t>
+      </w:r>
+    </w:p>
+    <w:p>
+      <w:pPr>
+        <w:ind w:firstLine="0"/>
+      </w:pPr>
+      <w:r>
+        <w:t xml:space="preserve">Sok szülő és ezzel foglalkozó szakember szerint viszont az akciójátékok túl gyakori használata vagy játszása okozhat személyiségben feltűnő változásokat, amik negatív irányba terelik a játékost. Az erről szóló cikkek azt kutatják, hogy milyen hatással vannak a „lövöldözős” játékok a stresszközpontunkra ezáltal a türelmi képességünkre és a nyugalmunkra. A játékok megjelenésekor ezért fontos kérdés eldönteni az adott játék irányultságát és az ennek megfelelő tartalmi besorolást adni neki. Erre már van bevett gyakorlata a </w:t>
+      </w:r>
+      <w:r>
+        <w:t>játékiparnak,</w:t>
+      </w:r>
+      <w:r>
+        <w:t xml:space="preserve"> amit „</w:t>
+      </w:r>
+      <w:r>
+        <w:t>PEGI” -</w:t>
+      </w:r>
+      <w:r>
+        <w:t>nek hívnak ez a „</w:t>
+      </w:r>
+      <w:r>
+        <w:t xml:space="preserve">Pan European Game </w:t>
+      </w:r>
+      <w:r>
+        <w:lastRenderedPageBreak/>
+        <w:t>Information</w:t>
+      </w:r>
+      <w:r>
+        <w:t xml:space="preserve">” rövidítése és egy olyan besorolási </w:t>
+      </w:r>
+      <w:r>
+        <w:t>rendszer,</w:t>
+      </w:r>
+      <w:r>
+        <w:t xml:space="preserve"> ami arra </w:t>
+      </w:r>
+      <w:r>
+        <w:t>szolgál,</w:t>
+      </w:r>
+      <w:r>
+        <w:t xml:space="preserve"> hogy ezáltal </w:t>
+      </w:r>
+      <w:r>
+        <w:t xml:space="preserve">egy </w:t>
+      </w:r>
+      <w:r>
+        <w:t xml:space="preserve">megfelelő </w:t>
+      </w:r>
+      <w:r>
+        <w:t xml:space="preserve">egységes módon legyenek a fogyasztók </w:t>
+      </w:r>
+      <w:r>
+        <w:t>tájékoztatva,</w:t>
+      </w:r>
+      <w:r>
+        <w:t xml:space="preserve"> hogy pontosan mit is tartalmaz a videójáték.</w:t>
+      </w:r>
+    </w:p>
+    <w:p>
+      <w:pPr>
+        <w:ind w:firstLine="0"/>
+      </w:pPr>
+      <w:r>
+        <w:t>A következő besorolási szintek vannak:</w:t>
+      </w:r>
+    </w:p>
+    <w:p>
+      <w:pPr>
+        <w:pStyle w:val="Listaszerbekezds"/>
+        <w:numPr>
+          <w:ilvl w:val="0"/>
+          <w:numId w:val="37"/>
+        </w:numPr>
+      </w:pPr>
+      <w:r>
+        <w:rPr>
+          <w:b/>
+          <w:bCs/>
+        </w:rPr>
+        <w:t>3+</w:t>
+      </w:r>
+      <w:r>
+        <w:t xml:space="preserve"> – Minden korosztálynak megfelelő, erőszakmentes.</w:t>
+      </w:r>
+    </w:p>
+    <w:p>
+      <w:pPr>
+        <w:pStyle w:val="Listaszerbekezds"/>
+        <w:numPr>
+          <w:ilvl w:val="0"/>
+          <w:numId w:val="37"/>
+        </w:numPr>
+      </w:pPr>
+      <w:r>
+        <w:rPr>
+          <w:b/>
+          <w:bCs/>
+        </w:rPr>
+        <w:t>7+</w:t>
+      </w:r>
+      <w:r>
+        <w:t xml:space="preserve"> – Enyhe félelmetes jelenetek lehetnek benne.</w:t>
+      </w:r>
+    </w:p>
+    <w:p>
+      <w:pPr>
+        <w:pStyle w:val="Listaszerbekezds"/>
+        <w:numPr>
+          <w:ilvl w:val="0"/>
+          <w:numId w:val="37"/>
+        </w:numPr>
+      </w:pPr>
+      <w:r>
+        <w:rPr>
+          <w:b/>
+          <w:bCs/>
+        </w:rPr>
+        <w:t>12+</w:t>
+      </w:r>
+      <w:r>
+        <w:t xml:space="preserve"> – Enyhébb erőszak, trágár nyelv, szexuális utalás.</w:t>
+      </w:r>
+    </w:p>
+    <w:p>
+      <w:pPr>
+        <w:pStyle w:val="Listaszerbekezds"/>
+        <w:numPr>
+          <w:ilvl w:val="0"/>
+          <w:numId w:val="37"/>
+        </w:numPr>
+      </w:pPr>
+      <w:r>
+        <w:rPr>
+          <w:b/>
+          <w:bCs/>
+        </w:rPr>
+        <w:t>16+</w:t>
+      </w:r>
+      <w:r>
+        <w:t xml:space="preserve"> – Erőszak, durva nyelv, droghasználat valósághű ábrázolással.</w:t>
+      </w:r>
+    </w:p>
+    <w:p>
+      <w:pPr>
+        <w:pStyle w:val="Listaszerbekezds"/>
+        <w:numPr>
+          <w:ilvl w:val="0"/>
+          <w:numId w:val="37"/>
+        </w:numPr>
+      </w:pPr>
+      <w:r>
+        <w:rPr>
+          <w:b/>
+          <w:bCs/>
+        </w:rPr>
+        <w:t>18+</w:t>
+      </w:r>
+      <w:r>
+        <w:t xml:space="preserve"> – Intenzív erőszak, explicit szexuális tartalom, súlyos nyelvezet, súlyosabb témák.</w:t>
+      </w:r>
+    </w:p>
+    <w:p>
+      <w:pPr>
+        <w:ind w:firstLine="0"/>
+      </w:pPr>
+      <w:r>
+        <w:t>Ezen kívül, ha a játék megkapta a besorolási szintet különböző jelzők kerülhetnek még a dobozára, amik az alábbiak lehetnek:</w:t>
+      </w:r>
+    </w:p>
+    <w:p>
+      <w:pPr>
+        <w:pStyle w:val="Listaszerbekezds"/>
+        <w:numPr>
+          <w:ilvl w:val="0"/>
+          <w:numId w:val="38"/>
+        </w:numPr>
+      </w:pPr>
+      <w:r>
+        <w:t>Erőszak/Agresszió</w:t>
+      </w:r>
+    </w:p>
+    <w:p>
+      <w:pPr>
+        <w:pStyle w:val="Listaszerbekezds"/>
+        <w:numPr>
+          <w:ilvl w:val="0"/>
+          <w:numId w:val="38"/>
+        </w:numPr>
+      </w:pPr>
+      <w:r>
+        <w:t>Durva nyelvezet</w:t>
+      </w:r>
+    </w:p>
+    <w:p>
+      <w:pPr>
+        <w:pStyle w:val="Listaszerbekezds"/>
+        <w:numPr>
+          <w:ilvl w:val="0"/>
+          <w:numId w:val="38"/>
+        </w:numPr>
+      </w:pPr>
+      <w:r>
+        <w:t>Félelem keltő elemek</w:t>
+      </w:r>
+    </w:p>
+    <w:p>
+      <w:pPr>
+        <w:pStyle w:val="Listaszerbekezds"/>
+        <w:numPr>
+          <w:ilvl w:val="0"/>
+          <w:numId w:val="38"/>
+        </w:numPr>
+      </w:pPr>
+      <w:r>
+        <w:t>Drog- vagy alkohol fogyasztás</w:t>
+      </w:r>
+    </w:p>
+    <w:p>
+      <w:pPr>
+        <w:pStyle w:val="Listaszerbekezds"/>
+        <w:numPr>
+          <w:ilvl w:val="0"/>
+          <w:numId w:val="38"/>
+        </w:numPr>
+      </w:pPr>
+      <w:r>
+        <w:t>Szexuális tartalom</w:t>
+      </w:r>
+    </w:p>
+    <w:p>
+      <w:pPr>
+        <w:pStyle w:val="Listaszerbekezds"/>
+        <w:numPr>
+          <w:ilvl w:val="0"/>
+          <w:numId w:val="38"/>
+        </w:numPr>
+      </w:pPr>
+      <w:r>
+        <w:t>Szerencsejátékok</w:t>
+      </w:r>
+    </w:p>
+    <w:p>
+      <w:pPr>
+        <w:pStyle w:val="Listaszerbekezds"/>
+        <w:numPr>
+          <w:ilvl w:val="0"/>
+          <w:numId w:val="38"/>
+        </w:numPr>
+      </w:pPr>
+      <w:r>
+        <w:t>Diszkrimináció</w:t>
+      </w:r>
+    </w:p>
+    <w:p>
+      <w:pPr>
+        <w:pStyle w:val="Listaszerbekezds"/>
+        <w:numPr>
+          <w:ilvl w:val="0"/>
+          <w:numId w:val="38"/>
+        </w:numPr>
+      </w:pPr>
+      <w:r>
+        <w:rPr>
+          <w:noProof/>
+        </w:rPr>
+        <w:drawing>
+          <wp:anchor distT="0" distB="0" distL="114300" distR="114300" simplePos="0" relativeHeight="251669504" behindDoc="0" locked="0" layoutInCell="1" allowOverlap="1" wp14:anchorId="79142DB5" wp14:editId="42FFE522">
+            <wp:simplePos x="0" y="0"/>
+            <wp:positionH relativeFrom="column">
+              <wp:posOffset>535214</wp:posOffset>
+            </wp:positionH>
+            <wp:positionV relativeFrom="paragraph">
+              <wp:posOffset>366304</wp:posOffset>
+            </wp:positionV>
+            <wp:extent cx="4611370" cy="1583690"/>
+            <wp:effectExtent l="0" t="0" r="0" b="0"/>
+            <wp:wrapTopAndBottom/>
+            <wp:docPr id="13" name="Kép 13"/>
+            <wp:cNvGraphicFramePr>
+              <a:graphicFrameLocks xmlns:a="http://schemas.openxmlformats.org/drawingml/2006/main" noChangeAspect="1"/>
+            </wp:cNvGraphicFramePr>
+            <a:graphic xmlns:a="http://schemas.openxmlformats.org/drawingml/2006/main">
+              <a:graphicData uri="http://schemas.openxmlformats.org/drawingml/2006/picture">
+                <pic:pic xmlns:pic="http://schemas.openxmlformats.org/drawingml/2006/picture">
+                  <pic:nvPicPr>
+                    <pic:cNvPr id="0" name="Picture 1"/>
+                    <pic:cNvPicPr>
+                      <a:picLocks noChangeAspect="1" noChangeArrowheads="1"/>
+                    </pic:cNvPicPr>
+                  </pic:nvPicPr>
+                  <pic:blipFill>
+                    <a:blip r:embed="rId25">
+                      <a:extLst>
+                        <a:ext uri="{28A0092B-C50C-407E-A947-70E740481C1C}">
+                          <a14:useLocalDpi xmlns:a14="http://schemas.microsoft.com/office/drawing/2010/main" val="0"/>
+                        </a:ext>
+                      </a:extLst>
+                    </a:blip>
+                    <a:srcRect/>
+                    <a:stretch>
+                      <a:fillRect/>
+                    </a:stretch>
+                  </pic:blipFill>
+                  <pic:spPr bwMode="auto">
+                    <a:xfrm>
+                      <a:off x="0" y="0"/>
+                      <a:ext cx="4611370" cy="1583690"/>
+                    </a:xfrm>
+                    <a:prstGeom prst="rect">
+                      <a:avLst/>
+                    </a:prstGeom>
+                    <a:noFill/>
+                    <a:ln>
+                      <a:noFill/>
+                    </a:ln>
+                  </pic:spPr>
+                </pic:pic>
+              </a:graphicData>
+            </a:graphic>
+            <wp14:sizeRelH relativeFrom="margin">
+              <wp14:pctWidth>0</wp14:pctWidth>
+            </wp14:sizeRelH>
+            <wp14:sizeRelV relativeFrom="margin">
+              <wp14:pctHeight>0</wp14:pctHeight>
+            </wp14:sizeRelV>
+          </wp:anchor>
+        </w:drawing>
+      </w:r>
+      <w:r>
+        <w:t>Online interakciók</w:t>
+      </w:r>
+    </w:p>
+    <w:p>
+      <w:pPr>
+        <w:pStyle w:val="Kpalrs"/>
+      </w:pPr>
+      <w:r>
+        <w:t>X. ábra: PEGI tartalom jelzések</w:t>
+      </w:r>
+    </w:p>
+    <w:p>
+      <w:pPr>
+        <w:ind w:firstLine="0"/>
+      </w:pPr>
+      <w:r>
+        <w:t>Az eddig olvasott irodalmak és tartalmak által én a saját projektemet nézve úgy döntöttem, hogy 2 értéket fogok mérni a szinteken. A pontosságot találati pontok koordinátái szerint és reakcióidőt, ami megjelenéstől találatig számított másodperc és milliszekundum formában kerül eltárolásra.</w:t>
+      </w:r>
+    </w:p>
+    <w:p>
+      <w:pPr>
+        <w:pStyle w:val="Cmsor4"/>
+      </w:pPr>
+      <w:r>
+        <w:lastRenderedPageBreak/>
+        <w:t>Vizuális kialakítás</w:t>
+      </w:r>
+    </w:p>
+    <w:p>
+      <w:pPr>
+        <w:pStyle w:val="Firstparagraph"/>
+        <w:ind w:firstLine="431"/>
+      </w:pPr>
+      <w:r>
+        <w:t>A játék környezete szerint a szobának egy máshogyan kialakított verziójában játszódik. A játékos belépve 2 elemre lehet figyelmes, egy pisztolyra, ami egy oszlopon van elhelyezve és egy zöld gombra, ami az indítást vezérli.</w:t>
+      </w:r>
+    </w:p>
+    <w:p>
+      <w:pPr>
+        <w:ind w:firstLine="0"/>
+      </w:pPr>
+      <w:r>
+        <w:t>Közelebb érve felugrik a játék moduláris ablaka, amiben megtalálható a szöveg, ami segít a játékosnak megérteni, hogy mi is lesz a feladata ebben a kihívásban, illetve irányt mutat a játék elkezdéséig.</w:t>
+      </w:r>
+    </w:p>
+    <w:p>
+      <w:pPr>
+        <w:ind w:firstLine="0"/>
+      </w:pPr>
+      <w:r>
+        <w:t>Első lépésként felhívja a figyelmét a pisztoly felvételére, ami nélkül nem tudja elkezdeni a játékot. Ha mégis megpróbálja egy felugró szöveg emlékezteti a következő kiírással „Kérem vegye fel a fegyvert”.</w:t>
+      </w:r>
+    </w:p>
+    <w:p>
+      <w:pPr>
+        <w:ind w:firstLine="0"/>
+      </w:pPr>
+      <w:r>
+        <w:drawing>
+          <wp:anchor distT="0" distB="0" distL="114300" distR="114300" simplePos="0" relativeHeight="251670528" behindDoc="0" locked="0" layoutInCell="1" allowOverlap="1" wp14:anchorId="35903FF6" wp14:editId="5902B111">
+            <wp:simplePos x="0" y="0"/>
+            <wp:positionH relativeFrom="column">
+              <wp:posOffset>698953</wp:posOffset>
+            </wp:positionH>
+            <wp:positionV relativeFrom="paragraph">
+              <wp:posOffset>776695</wp:posOffset>
+            </wp:positionV>
+            <wp:extent cx="4408714" cy="2501855"/>
+            <wp:effectExtent l="0" t="0" r="0" b="0"/>
+            <wp:wrapTopAndBottom/>
+            <wp:docPr id="14" name="Kép 10">
+              <a:extLst xmlns:a="http://schemas.openxmlformats.org/drawingml/2006/main">
+                <a:ext uri="{FF2B5EF4-FFF2-40B4-BE49-F238E27FC236}">
+                  <a16:creationId xmlns:a16="http://schemas.microsoft.com/office/drawing/2014/main" id="{8E66E5B5-03A4-4E35-AF36-994DC6EF1A41}"/>
+                </a:ext>
+              </a:extLst>
+            </wp:docPr>
+            <wp:cNvGraphicFramePr>
+              <a:graphicFrameLocks xmlns:a="http://schemas.openxmlformats.org/drawingml/2006/main" noChangeAspect="1"/>
+            </wp:cNvGraphicFramePr>
+            <a:graphic xmlns:a="http://schemas.openxmlformats.org/drawingml/2006/main">
+              <a:graphicData uri="http://schemas.openxmlformats.org/drawingml/2006/picture">
+                <pic:pic xmlns:pic="http://schemas.openxmlformats.org/drawingml/2006/picture">
+                  <pic:nvPicPr>
+                    <pic:cNvPr id="11" name="Kép 10">
+                      <a:extLst>
+                        <a:ext uri="{FF2B5EF4-FFF2-40B4-BE49-F238E27FC236}">
+                          <a16:creationId xmlns:a16="http://schemas.microsoft.com/office/drawing/2014/main" id="{8E66E5B5-03A4-4E35-AF36-994DC6EF1A41}"/>
+                        </a:ext>
+                      </a:extLst>
+                    </pic:cNvPr>
+                    <pic:cNvPicPr>
+                      <a:picLocks noChangeAspect="1"/>
+                    </pic:cNvPicPr>
+                  </pic:nvPicPr>
+                  <pic:blipFill>
+                    <a:blip r:embed="rId26" cstate="print">
+                      <a:extLst>
+                        <a:ext uri="{28A0092B-C50C-407E-A947-70E740481C1C}">
+                          <a14:useLocalDpi xmlns:a14="http://schemas.microsoft.com/office/drawing/2010/main" val="0"/>
+                        </a:ext>
+                      </a:extLst>
+                    </a:blip>
+                    <a:stretch>
+                      <a:fillRect/>
+                    </a:stretch>
+                  </pic:blipFill>
+                  <pic:spPr>
+                    <a:xfrm>
+                      <a:off x="0" y="0"/>
+                      <a:ext cx="4408714" cy="2501855"/>
+                    </a:xfrm>
+                    <a:prstGeom prst="rect">
+                      <a:avLst/>
+                    </a:prstGeom>
+                  </pic:spPr>
+                </pic:pic>
+              </a:graphicData>
+            </a:graphic>
+          </wp:anchor>
+        </w:drawing>
+      </w:r>
+      <w:r>
+        <w:t>Ha a felvétel megtörtént és a játékos megnyomta az indító gombot</w:t>
+      </w:r>
+      <w:r>
+        <w:t>, a játék visszaszámol és a játékos előtt elkezdenek megjelenni a céltáblák, amik már kilőhetők. Majd a játék végeztével egy szöveg tovább haladásra utasítja a játékost.</w:t>
+      </w:r>
+    </w:p>
+    <w:p>
+      <w:pPr>
+        <w:pStyle w:val="Kpalrs"/>
+      </w:pPr>
+      <w:r>
+        <w:t>X. Ábra: 2. szint megjelenés illusztrálása</w:t>
+      </w:r>
+    </w:p>
+    <w:p>
+      <w:pPr>
+        <w:pStyle w:val="Cmsor4"/>
+      </w:pPr>
+      <w:r>
+        <w:t>Játék logika kialakítása</w:t>
+      </w:r>
+    </w:p>
+    <w:p>
+      <w:pPr>
+        <w:pStyle w:val="Firstparagraph"/>
+        <w:ind w:firstLine="431"/>
+      </w:pPr>
+      <w:r>
+        <w:t>A játék több fő mechanikából áll, amik összehangoltan tudják kiadni a teljes játékélményt. A kulcsmechanikák a következők:</w:t>
+      </w:r>
+    </w:p>
+    <w:p>
+      <w:pPr>
+        <w:pStyle w:val="Listaszerbekezds"/>
+        <w:numPr>
+          <w:ilvl w:val="0"/>
+          <w:numId w:val="39"/>
+        </w:numPr>
+      </w:pPr>
+      <w:r>
+        <w:t>Indító mechanizmus (a gomb segítségével)</w:t>
+      </w:r>
+    </w:p>
+    <w:p>
+      <w:pPr>
+        <w:pStyle w:val="Listaszerbekezds"/>
+        <w:numPr>
+          <w:ilvl w:val="0"/>
+          <w:numId w:val="39"/>
+        </w:numPr>
+      </w:pPr>
+      <w:r>
+        <w:t>Lövési mechanizmus (bal kattintással)</w:t>
+      </w:r>
+    </w:p>
+    <w:p>
+      <w:pPr>
+        <w:pStyle w:val="Listaszerbekezds"/>
+        <w:numPr>
+          <w:ilvl w:val="0"/>
+          <w:numId w:val="39"/>
+        </w:numPr>
+      </w:pPr>
+      <w:r>
+        <w:t>Célpontok megjelenítése (ciklikus generálással)</w:t>
+      </w:r>
+    </w:p>
+    <w:p>
+      <w:pPr>
+        <w:pStyle w:val="Listaszerbekezds"/>
+        <w:numPr>
+          <w:ilvl w:val="0"/>
+          <w:numId w:val="39"/>
+        </w:numPr>
+      </w:pPr>
+      <w:r>
+        <w:t>Találati pont meghatározása és reakcióidő mérése</w:t>
+      </w:r>
+    </w:p>
+    <w:p>
+      <w:pPr>
+        <w:pStyle w:val="Listaszerbekezds"/>
+        <w:numPr>
+          <w:ilvl w:val="0"/>
+          <w:numId w:val="39"/>
+        </w:numPr>
+      </w:pPr>
+      <w:r>
+        <w:t>Adattárolás találatkor (lövési szekciókkal)</w:t>
+      </w:r>
+    </w:p>
+    <w:p>
+      <w:pPr>
+        <w:ind w:firstLine="0"/>
+      </w:pPr>
+      <w:r>
+        <w:lastRenderedPageBreak/>
+        <w:t xml:space="preserve">Mivel a 2. és 3. szint is lövési metódusok által működik ezért ezek hasonló módon vannak scriptelve. A 2 játékot lövési szekciókkal külön választottam „Target” adatok és „Shooting” adatokra. A „Target” játék szimbolizálja a </w:t>
+      </w:r>
+      <w:r>
+        <w:t>2. szintet és a „Shooting” a 3. szintet. Minden játékosnál a játékos adatfelvitele után keletkezik az adatbázisban egy úgynevezett „Shooting Session” és a lövések után az adatok a megadott „Session ID” -val tehát szekció azonosítóval kerülnek mentésre. Így minden játékoshoz specifikusan köthető egy-egy generált adat.</w:t>
+      </w:r>
+    </w:p>
+    <w:p>
+      <w:pPr>
+        <w:ind w:firstLine="0"/>
+      </w:pPr>
+      <w:r>
+        <w:t>Az indító mechanizmus egy gomb segítségével történik, ami egy script-el van ellátva. Mivel a 2 szint különböző módon kezdi el a ciklus generálást ezért az indító gomb kódjai is el vannak egymástól különítve és csak bizonyos funkciókban egyeznek meg.</w:t>
+      </w:r>
+    </w:p>
+    <w:p>
+      <w:pPr>
+        <w:ind w:firstLine="0"/>
+      </w:pPr>
+      <w:r>
+        <w:t>Közös funkcióik:</w:t>
+      </w:r>
+    </w:p>
+    <w:p>
+      <w:pPr>
+        <w:pStyle w:val="Listaszerbekezds"/>
+        <w:numPr>
+          <w:ilvl w:val="0"/>
+          <w:numId w:val="42"/>
+        </w:numPr>
+      </w:pPr>
+      <w:r>
+        <w:t>Nem engedi a játékosnak elkezdeni a játékot amíg a fegyvert fel nem vette</w:t>
+      </w:r>
+    </w:p>
+    <w:p>
+      <w:pPr>
+        <w:ind w:left="720" w:firstLine="0"/>
+      </w:pPr>
+      <w:r>
+        <w:drawing>
+          <wp:anchor distT="0" distB="0" distL="114300" distR="114300" simplePos="0" relativeHeight="251671552" behindDoc="0" locked="0" layoutInCell="1" allowOverlap="1" wp14:anchorId="6AEAA676" wp14:editId="179CB567">
+            <wp:simplePos x="0" y="0"/>
+            <wp:positionH relativeFrom="column">
+              <wp:posOffset>1224467</wp:posOffset>
+            </wp:positionH>
+            <wp:positionV relativeFrom="paragraph">
+              <wp:posOffset>779182</wp:posOffset>
+            </wp:positionV>
+            <wp:extent cx="3307976" cy="2289868"/>
+            <wp:effectExtent l="0" t="0" r="6985" b="0"/>
+            <wp:wrapTopAndBottom/>
+            <wp:docPr id="15" name="Kép 15"/>
+            <wp:cNvGraphicFramePr>
+              <a:graphicFrameLocks xmlns:a="http://schemas.openxmlformats.org/drawingml/2006/main" noChangeAspect="1"/>
+            </wp:cNvGraphicFramePr>
+            <a:graphic xmlns:a="http://schemas.openxmlformats.org/drawingml/2006/main">
+              <a:graphicData uri="http://schemas.openxmlformats.org/drawingml/2006/picture">
+                <pic:pic xmlns:pic="http://schemas.openxmlformats.org/drawingml/2006/picture">
+                  <pic:nvPicPr>
+                    <pic:cNvPr id="1" name=""/>
+                    <pic:cNvPicPr/>
+                  </pic:nvPicPr>
+                  <pic:blipFill>
+                    <a:blip r:embed="rId27">
+                      <a:extLst>
+                        <a:ext uri="{28A0092B-C50C-407E-A947-70E740481C1C}">
+                          <a14:useLocalDpi xmlns:a14="http://schemas.microsoft.com/office/drawing/2010/main" val="0"/>
+                        </a:ext>
+                      </a:extLst>
+                    </a:blip>
+                    <a:stretch>
+                      <a:fillRect/>
+                    </a:stretch>
+                  </pic:blipFill>
+                  <pic:spPr>
+                    <a:xfrm>
+                      <a:off x="0" y="0"/>
+                      <a:ext cx="3307976" cy="2289868"/>
+                    </a:xfrm>
+                    <a:prstGeom prst="rect">
+                      <a:avLst/>
+                    </a:prstGeom>
+                  </pic:spPr>
+                </pic:pic>
+              </a:graphicData>
+            </a:graphic>
+          </wp:anchor>
+        </w:drawing>
+      </w:r>
+      <w:r>
+        <w:t>A játékos amint megpróbálja elkezdeni a játékot a nélkül, hogy felvette volna a fegyvert, egy megadott szöveg megjelentésével utasítja arra, hogy vegye fel a kezdéshez a fegyvert.</w:t>
+      </w:r>
+    </w:p>
+    <w:p>
+      <w:pPr>
+        <w:pStyle w:val="Kpalrs"/>
+      </w:pPr>
+      <w:r>
+        <w:t>X. Ábra: indító gomb kód illusztráció</w:t>
+      </w:r>
+    </w:p>
+    <w:p>
+      <w:pPr>
+        <w:ind w:left="567" w:firstLine="0"/>
+      </w:pPr>
+      <w:r>
+        <w:t>Ezért részben az OnMouseDown () metódus felel, majd, ha megtörtént a felvétel, kezdődik a játék előtti vissza számlálás</w:t>
+      </w:r>
+    </w:p>
+    <w:p>
+      <w:pPr>
+        <w:pStyle w:val="Listaszerbekezds"/>
+        <w:numPr>
+          <w:ilvl w:val="0"/>
+          <w:numId w:val="42"/>
+        </w:numPr>
+      </w:pPr>
+      <w:r>
+        <w:t>Visszaszámlál a megnyomást követően a játék kezdése előtt</w:t>
+      </w:r>
+    </w:p>
+    <w:p>
+      <w:pPr>
+        <w:ind w:left="709" w:firstLine="0"/>
+      </w:pPr>
+      <w:r>
+        <w:t>A kódnak a fejlesztő felületen referenciaként meg van adva egy üres szövegdoboz a megadott méretekkel, ide generálja a 3-ról indított visszaszámlálást majd miután végzett a számlálással eltünteti a szövegdobozt és indítja a játék célpontgenerálásának metódusát.</w:t>
+      </w:r>
+    </w:p>
+    <w:p>
+      <w:pPr>
+        <w:ind w:left="709" w:firstLine="0"/>
+      </w:pPr>
+    </w:p>
+    <w:p>
+      <w:pPr>
+        <w:ind w:firstLine="0"/>
+      </w:pPr>
+      <w:r>
+        <w:lastRenderedPageBreak/>
+        <w:drawing>
+          <wp:anchor distT="0" distB="0" distL="114300" distR="114300" simplePos="0" relativeHeight="251672576" behindDoc="0" locked="0" layoutInCell="1" allowOverlap="1" wp14:anchorId="6667969F" wp14:editId="25CED036">
+            <wp:simplePos x="0" y="0"/>
+            <wp:positionH relativeFrom="margin">
+              <wp:posOffset>862148</wp:posOffset>
+            </wp:positionH>
+            <wp:positionV relativeFrom="paragraph">
+              <wp:posOffset>2144849</wp:posOffset>
+            </wp:positionV>
+            <wp:extent cx="3822065" cy="1371600"/>
+            <wp:effectExtent l="0" t="0" r="6985" b="0"/>
+            <wp:wrapTopAndBottom/>
+            <wp:docPr id="16" name="Kép 16"/>
+            <wp:cNvGraphicFramePr>
+              <a:graphicFrameLocks xmlns:a="http://schemas.openxmlformats.org/drawingml/2006/main" noChangeAspect="1"/>
+            </wp:cNvGraphicFramePr>
+            <a:graphic xmlns:a="http://schemas.openxmlformats.org/drawingml/2006/main">
+              <a:graphicData uri="http://schemas.openxmlformats.org/drawingml/2006/picture">
+                <pic:pic xmlns:pic="http://schemas.openxmlformats.org/drawingml/2006/picture">
+                  <pic:nvPicPr>
+                    <pic:cNvPr id="1" name=""/>
+                    <pic:cNvPicPr/>
+                  </pic:nvPicPr>
+                  <pic:blipFill>
+                    <a:blip r:embed="rId28">
+                      <a:extLst>
+                        <a:ext uri="{28A0092B-C50C-407E-A947-70E740481C1C}">
+                          <a14:useLocalDpi xmlns:a14="http://schemas.microsoft.com/office/drawing/2010/main" val="0"/>
+                        </a:ext>
+                      </a:extLst>
+                    </a:blip>
+                    <a:stretch>
+                      <a:fillRect/>
+                    </a:stretch>
+                  </pic:blipFill>
+                  <pic:spPr>
+                    <a:xfrm>
+                      <a:off x="0" y="0"/>
+                      <a:ext cx="3822065" cy="1371600"/>
+                    </a:xfrm>
+                    <a:prstGeom prst="rect">
+                      <a:avLst/>
+                    </a:prstGeom>
+                  </pic:spPr>
+                </pic:pic>
+              </a:graphicData>
+            </a:graphic>
+            <wp14:sizeRelH relativeFrom="margin">
+              <wp14:pctWidth>0</wp14:pctWidth>
+            </wp14:sizeRelH>
+            <wp14:sizeRelV relativeFrom="margin">
+              <wp14:pctHeight>0</wp14:pctHeight>
+            </wp14:sizeRelV>
+          </wp:anchor>
+        </w:drawing>
+      </w:r>
+      <w:r>
+        <w:t xml:space="preserve">A lövés mechanizmusa a pisztoly modelljéhez rendelt „Gun.cs” nevű script-el működik. Ebben a változók definiálásán kívül 2 fontosabb metódus vezérli a lövést. Az Update () </w:t>
+      </w:r>
+      <w:r>
+        <w:t xml:space="preserve">metódus felel a játékos által végrehajtott lövési művelet kezeléséért. Ez a metódus minden egyes képkocka során automatikusan lefut a Unity motor </w:t>
+      </w:r>
+      <w:r>
+        <w:t>működése</w:t>
+      </w:r>
+      <w:r>
+        <w:t xml:space="preserve"> közben</w:t>
+      </w:r>
+      <w:r>
+        <w:t xml:space="preserve">, így </w:t>
+      </w:r>
+      <w:r>
+        <w:t>válik teljesen</w:t>
+      </w:r>
+      <w:r>
+        <w:t xml:space="preserve"> alkalmas</w:t>
+      </w:r>
+      <w:r>
+        <w:t>sá</w:t>
+      </w:r>
+      <w:r>
+        <w:t xml:space="preserve"> arra, hogy valós időben figyelje a játékos bemeneti műveleteit, például a kattintásokat.</w:t>
+      </w:r>
+      <w:r>
+        <w:t xml:space="preserve"> </w:t>
+      </w:r>
+      <w:r>
+        <w:t>E</w:t>
+      </w:r>
+      <w:r>
+        <w:t xml:space="preserve">gyszerre figyeli a játékos műveleteit, szabályozza a tűzgyorsaságot, és elindítja a lövéshez kapcsolódó vizuális-hanghatásokat, </w:t>
+      </w:r>
+      <w:r>
+        <w:t>ezek mellett</w:t>
+      </w:r>
+      <w:r>
+        <w:t xml:space="preserve"> a konkrét találati logikát</w:t>
+      </w:r>
+      <w:r>
+        <w:t>.</w:t>
+      </w:r>
+    </w:p>
+    <w:p>
+      <w:pPr>
+        <w:pStyle w:val="Kpalrs"/>
+      </w:pPr>
+      <w:r>
+        <w:t>X.ábra: Update () metódus illusztráció</w:t>
+      </w:r>
+    </w:p>
+    <w:p>
+      <w:pPr>
+        <w:ind w:firstLine="0"/>
+      </w:pPr>
+      <w:r>
+        <w:t xml:space="preserve">A lövés kulcsmechanikáját a Shoot () metódus adja. </w:t>
+      </w:r>
+      <w:r>
+        <w:t xml:space="preserve">A </w:t>
+      </w:r>
+      <w:r>
+        <w:t>Shoot (</w:t>
+      </w:r>
+      <w:r>
+        <w:t>) metódus a játék lövésmechanikájának központi eleme, amely minden lövés során felel a találat érzékeléséért, a találati pontok kiszámításáért, az adatok rögzítéséért és a célpont sebzéséért.</w:t>
+      </w:r>
+    </w:p>
+    <w:p>
+      <w:pPr>
+        <w:ind w:firstLine="0"/>
+      </w:pPr>
+      <w:r>
+        <w:t xml:space="preserve">A metódus működése egy raycast (sugárkövetés) használatával kezdődik, amely a játékos nézőpontjából </w:t>
+      </w:r>
+      <w:r>
+        <w:t>(a hozzá rendelt kamerából)</w:t>
+      </w:r>
+      <w:r>
+        <w:t xml:space="preserve"> előrefelé indul el, és meghatározott távolságon belül képes észlelni, hogy a játékos mire célzott.</w:t>
+      </w:r>
+      <w:r>
+        <w:t xml:space="preserve"> </w:t>
+      </w:r>
+      <w:r>
+        <w:t>Amennyiben a sugár eltalál egy objektumot, a rendszer megpróbálja lekérni annak Target komponensét, amely azt jelzi, hogy az adott objektum sebezhető. Ha a célzott objektum közvetlenül nem rendelkezik ilyen komponenssel, a szülő objektum vizsgálatával próbálja megtalálni azt. Ez lehetővé teszi, hogy az összetettebb hierarchiában elhelyezkedő célpontokat is kezelje.</w:t>
+      </w:r>
+      <w:r>
+        <w:t xml:space="preserve"> </w:t>
+      </w:r>
+    </w:p>
+    <w:p>
+      <w:pPr>
+        <w:ind w:firstLine="0"/>
+      </w:pPr>
+      <w:r>
+        <w:t>Miután az objektum eltalálásra kerül, a rendszer kiszámítja a találati pont helyzetét az objektum lokális koordinátarendszeréhez viszonyítva. Ez azt jelenti, hogy a találat az objektum középpontjához képest értelmezhető, így pontos információt ad arról, hogy hol érte a lövedék a célt. Az így kapott koordináták két tizedesjegyre kerekített double értékként kerülnek eltárolásra.</w:t>
+      </w:r>
+    </w:p>
+    <w:p>
+      <w:pPr>
+        <w:ind w:firstLine="0"/>
+      </w:pPr>
+      <w:r>
+        <w:t xml:space="preserve">A </w:t>
+      </w:r>
+      <w:r>
+        <w:t>Shoot (</w:t>
+      </w:r>
+      <w:r>
+        <w:t xml:space="preserve">) metódus </w:t>
+      </w:r>
+      <w:r>
+        <w:t>hozzáértően</w:t>
+      </w:r>
+      <w:r>
+        <w:t xml:space="preserve"> kezeli</w:t>
+      </w:r>
+      <w:r>
+        <w:t xml:space="preserve"> azt</w:t>
+      </w:r>
+      <w:r>
+        <w:t xml:space="preserve">, hogy a játék éppen melyik szinten van. Ha az </w:t>
+      </w:r>
+      <w:r>
+        <w:t>második</w:t>
+      </w:r>
+      <w:r>
+        <w:t xml:space="preserve"> szinten történik a lövés, akkor az </w:t>
+      </w:r>
+      <w:r>
+        <w:t>Target adatbázis</w:t>
+      </w:r>
+      <w:r>
+        <w:t xml:space="preserve"> példányba kerülnek mentésre az új találati pontok, de csak abban az esetben, ha az adott pozíció még nem szerepel a </w:t>
+      </w:r>
+      <w:r>
+        <w:lastRenderedPageBreak/>
+        <w:t xml:space="preserve">korábban eltalált pontok listájában. Ez segít elkerülni a duplikált adatokat. A </w:t>
+      </w:r>
+      <w:r>
+        <w:t>harmadik</w:t>
+      </w:r>
+      <w:r>
+        <w:t xml:space="preserve"> szinten, ahol a játék más típusú lövöldözési logikát alkalmaz, az Shooting</w:t>
+      </w:r>
+      <w:r>
+        <w:t xml:space="preserve"> adatbázis </w:t>
+      </w:r>
+      <w:r>
+        <w:t xml:space="preserve">példány felel az adatok gyűjtéséért, és minden egyes találatot rögzít, akár többször is, </w:t>
+      </w:r>
+      <w:r>
+        <w:drawing>
+          <wp:anchor distT="0" distB="0" distL="114300" distR="114300" simplePos="0" relativeHeight="251673600" behindDoc="0" locked="0" layoutInCell="1" allowOverlap="1" wp14:anchorId="3CFAE6BE" wp14:editId="47EF7D28">
+            <wp:simplePos x="0" y="0"/>
+            <wp:positionH relativeFrom="page">
+              <wp:align>center</wp:align>
+            </wp:positionH>
+            <wp:positionV relativeFrom="paragraph">
+              <wp:posOffset>1084217</wp:posOffset>
+            </wp:positionV>
+            <wp:extent cx="3747407" cy="4076181"/>
+            <wp:effectExtent l="0" t="0" r="5715" b="635"/>
+            <wp:wrapTopAndBottom/>
+            <wp:docPr id="17" name="Kép 17"/>
+            <wp:cNvGraphicFramePr>
+              <a:graphicFrameLocks xmlns:a="http://schemas.openxmlformats.org/drawingml/2006/main" noChangeAspect="1"/>
+            </wp:cNvGraphicFramePr>
+            <a:graphic xmlns:a="http://schemas.openxmlformats.org/drawingml/2006/main">
+              <a:graphicData uri="http://schemas.openxmlformats.org/drawingml/2006/picture">
+                <pic:pic xmlns:pic="http://schemas.openxmlformats.org/drawingml/2006/picture">
+                  <pic:nvPicPr>
+                    <pic:cNvPr id="1" name=""/>
+                    <pic:cNvPicPr/>
+                  </pic:nvPicPr>
+                  <pic:blipFill>
+                    <a:blip r:embed="rId29">
+                      <a:extLst>
+                        <a:ext uri="{28A0092B-C50C-407E-A947-70E740481C1C}">
+                          <a14:useLocalDpi xmlns:a14="http://schemas.microsoft.com/office/drawing/2010/main" val="0"/>
+                        </a:ext>
+                      </a:extLst>
+                    </a:blip>
+                    <a:stretch>
+                      <a:fillRect/>
+                    </a:stretch>
+                  </pic:blipFill>
+                  <pic:spPr>
+                    <a:xfrm>
+                      <a:off x="0" y="0"/>
+                      <a:ext cx="3747407" cy="4076181"/>
+                    </a:xfrm>
+                    <a:prstGeom prst="rect">
+                      <a:avLst/>
+                    </a:prstGeom>
+                  </pic:spPr>
+                </pic:pic>
+              </a:graphicData>
+            </a:graphic>
+          </wp:anchor>
+        </w:drawing>
+      </w:r>
+      <w:r>
+        <w:t>valamint a Gun osztály saját hitpoints listájába is elmentésre kerülnek ezek az értékek.</w:t>
+      </w:r>
+    </w:p>
+    <w:p>
+      <w:pPr>
+        <w:pStyle w:val="Kpalrs"/>
+      </w:pPr>
+      <w:r>
+        <w:t>X. Ábra: Shoot () metódus illusztráció</w:t>
+      </w:r>
+    </w:p>
+    <w:p>
+      <w:pPr>
+        <w:ind w:firstLine="0"/>
+      </w:pPr>
+      <w:r>
+        <w:t xml:space="preserve">Amennyiben az eltalált objektum rendelkezik Target komponenssel, a metódus meghívja annak </w:t>
+      </w:r>
+      <w:r>
+        <w:t>TakeDamage (</w:t>
+      </w:r>
+      <w:r>
+        <w:t>) függvényét, amely a célpont életpontját csökkenti a Gun által definiált damage értéknek megfelelően. Ez biztosítja, hogy a lövés nemcsak vizuálisan jelenik meg, hanem hatással is van a játék világára.</w:t>
+      </w:r>
+    </w:p>
+    <w:p>
+      <w:pPr>
+        <w:ind w:firstLine="0"/>
+      </w:pPr>
+      <w:r>
+        <w:t>Összességében a lövés teljes folyamatát átfogja:</w:t>
+      </w:r>
+    </w:p>
+    <w:p>
+      <w:pPr>
+        <w:pStyle w:val="Listaszerbekezds"/>
+        <w:numPr>
+          <w:ilvl w:val="0"/>
+          <w:numId w:val="43"/>
+        </w:numPr>
+      </w:pPr>
+      <w:r>
+        <w:t>É</w:t>
+      </w:r>
+      <w:r>
+        <w:t>rzékeli a célzást és a találatot</w:t>
+      </w:r>
+    </w:p>
+    <w:p>
+      <w:pPr>
+        <w:pStyle w:val="Listaszerbekezds"/>
+        <w:numPr>
+          <w:ilvl w:val="0"/>
+          <w:numId w:val="43"/>
+        </w:numPr>
+      </w:pPr>
+      <w:r>
+        <w:t>K</w:t>
+      </w:r>
+      <w:r>
+        <w:t>ezeli az adatgyűjtést</w:t>
+      </w:r>
+    </w:p>
+    <w:p>
+      <w:pPr>
+        <w:pStyle w:val="Listaszerbekezds"/>
+        <w:numPr>
+          <w:ilvl w:val="0"/>
+          <w:numId w:val="43"/>
+        </w:numPr>
+      </w:pPr>
+      <w:r>
+        <w:t>A</w:t>
+      </w:r>
+      <w:r>
+        <w:t>lkalmazza a sebzést</w:t>
+      </w:r>
+    </w:p>
+    <w:p>
+      <w:pPr>
+        <w:ind w:firstLine="0"/>
+      </w:pPr>
+      <w:r>
+        <w:t>A célpontok egy egyszerű Target nevű script-el vannak inicializálva, amiben 3 függvény van definiálva:</w:t>
+      </w:r>
+    </w:p>
+    <w:p>
+      <w:pPr>
+        <w:pStyle w:val="Listaszerbekezds"/>
+        <w:numPr>
+          <w:ilvl w:val="0"/>
+          <w:numId w:val="44"/>
+        </w:numPr>
+      </w:pPr>
+      <w:r>
+        <w:t>TakeDamage (), ami a sebzés fogadására szolgál</w:t>
+      </w:r>
+    </w:p>
+    <w:p>
+      <w:pPr>
+        <w:pStyle w:val="Listaszerbekezds"/>
+        <w:numPr>
+          <w:ilvl w:val="0"/>
+          <w:numId w:val="44"/>
+        </w:numPr>
+      </w:pPr>
+      <w:r>
+        <w:t>Die (), ami a target objektum találat utáni törlésére szolgál</w:t>
+      </w:r>
+    </w:p>
+    <w:p>
+      <w:pPr>
+        <w:pStyle w:val="Listaszerbekezds"/>
+        <w:numPr>
+          <w:ilvl w:val="0"/>
+          <w:numId w:val="44"/>
+        </w:numPr>
+      </w:pPr>
+      <w:r>
+        <w:lastRenderedPageBreak/>
+        <w:t>HittedObject () ami a találatot szimbolizáló bool változó visszaadására szolgál, úgynevezett „Getter” függvény</w:t>
+      </w:r>
+    </w:p>
     <w:p/>
     <w:p>
       <w:pPr>
         <w:ind w:firstLine="0"/>
       </w:pPr>
-    </w:p>
-    <w:p>
-      <w:pPr>
-        <w:pStyle w:val="Firstparagraph"/>
+      <w:r>
+        <w:t xml:space="preserve">A target objektumok generálásáért 2 script felelős, a második szint esetében az ObjectSpawner () a harmadik szint esetében pedig az ObjectSpawner_1place. Az alapvető különbség ahogy fentebb is említettem, hogy a 2. szinten különböző helyekre jellennek meg a megadott számú célpontok míg a 3. szint esetében ez egy helyre való lehelyezéssel történik meg. </w:t>
+      </w:r>
+      <w:r>
+        <w:t>Az osztály</w:t>
+      </w:r>
+      <w:r>
+        <w:t>ok</w:t>
+      </w:r>
+      <w:r>
+        <w:t xml:space="preserve"> fő célja, hogy a játék során meghatározott számú célpontot generálj</w:t>
+      </w:r>
+      <w:r>
+        <w:t>anak</w:t>
+      </w:r>
+      <w:r>
+        <w:t xml:space="preserve"> egy meghatározott területen, és figyelemmel kísérj</w:t>
+      </w:r>
+      <w:r>
+        <w:t>ék</w:t>
+      </w:r>
+      <w:r>
+        <w:t xml:space="preserve"> azok elpusztítását. Emellett felelős</w:t>
+      </w:r>
+      <w:r>
+        <w:t>ek</w:t>
+      </w:r>
+      <w:r>
+        <w:t xml:space="preserve"> a találatok időzítéséért, az eredmények naplózásáért, valamint a játék végének kezeléséért is.</w:t>
+      </w:r>
+    </w:p>
+    <w:p>
+      <w:pPr>
+        <w:ind w:firstLine="0"/>
+      </w:pPr>
+      <w:r>
+        <w:t xml:space="preserve">A második szint esetében </w:t>
+      </w:r>
+      <w:r>
+        <w:t xml:space="preserve">az ObjectSpawner inicializálja a szükséges listákat és beállításokat. Első lépésként meghatározza, hogy hány célpontot kell generálni, majd a kijelölt területen belül megpróbál olyan helyeket találni, amelyek biztosítják, hogy a célpontok ne kerüljenek egymás mellé. Ennek ellenőrzésére egy algoritmust alkalmaz, amely figyelembe veszi a már meglévő célpontok pozícióját, és csak akkor helyez el egy újat, ha </w:t>
+      </w:r>
+      <w:r>
+        <w:t>a generálás pozícióját nem találja túl közelinek a másikhoz.</w:t>
+      </w:r>
+      <w:r>
+        <w:t xml:space="preserve"> Ezáltal a játékosnak mindig egy átlátható és egyenletesen eloszló célmezőt biztosít.</w:t>
+      </w:r>
+    </w:p>
+    <w:p>
+      <w:pPr>
+        <w:ind w:firstLine="0"/>
+      </w:pPr>
+      <w:r>
+        <w:drawing>
+          <wp:anchor distT="0" distB="0" distL="114300" distR="114300" simplePos="0" relativeHeight="251674624" behindDoc="0" locked="0" layoutInCell="1" allowOverlap="1" wp14:anchorId="2230B5AE" wp14:editId="3A114B0A">
+            <wp:simplePos x="0" y="0"/>
+            <wp:positionH relativeFrom="column">
+              <wp:posOffset>380546</wp:posOffset>
+            </wp:positionH>
+            <wp:positionV relativeFrom="paragraph">
+              <wp:posOffset>1820726</wp:posOffset>
+            </wp:positionV>
+            <wp:extent cx="4955721" cy="1906405"/>
+            <wp:effectExtent l="0" t="0" r="0" b="0"/>
+            <wp:wrapTopAndBottom/>
+            <wp:docPr id="18" name="Kép 18"/>
+            <wp:cNvGraphicFramePr>
+              <a:graphicFrameLocks xmlns:a="http://schemas.openxmlformats.org/drawingml/2006/main" noChangeAspect="1"/>
+            </wp:cNvGraphicFramePr>
+            <a:graphic xmlns:a="http://schemas.openxmlformats.org/drawingml/2006/main">
+              <a:graphicData uri="http://schemas.openxmlformats.org/drawingml/2006/picture">
+                <pic:pic xmlns:pic="http://schemas.openxmlformats.org/drawingml/2006/picture">
+                  <pic:nvPicPr>
+                    <pic:cNvPr id="1" name=""/>
+                    <pic:cNvPicPr/>
+                  </pic:nvPicPr>
+                  <pic:blipFill>
+                    <a:blip r:embed="rId30">
+                      <a:extLst>
+                        <a:ext uri="{28A0092B-C50C-407E-A947-70E740481C1C}">
+                          <a14:useLocalDpi xmlns:a14="http://schemas.microsoft.com/office/drawing/2010/main" val="0"/>
+                        </a:ext>
+                      </a:extLst>
+                    </a:blip>
+                    <a:stretch>
+                      <a:fillRect/>
+                    </a:stretch>
+                  </pic:blipFill>
+                  <pic:spPr>
+                    <a:xfrm>
+                      <a:off x="0" y="0"/>
+                      <a:ext cx="4955721" cy="1906405"/>
+                    </a:xfrm>
+                    <a:prstGeom prst="rect">
+                      <a:avLst/>
+                    </a:prstGeom>
+                  </pic:spPr>
+                </pic:pic>
+              </a:graphicData>
+            </a:graphic>
+          </wp:anchor>
+        </w:drawing>
+      </w:r>
+      <w:r>
+        <w:t>A játék során az osztály folyamatosan figyelemmel kíséri, hogy mely célpontok kerültek eltalálásra. Amint egy célpont megsemmisül, a rendszer azonnal rögzíti az eseményt, eltávolítja az aktív célpontok listájából, és eltárolja a találat időpontját. Ez az időmérés kulcsfontosságú, hiszen a játék során pontos statisztikák készülnek arról, hogy a játékos milyen gyorsan és pontosan reagál. Az adatok tárolása nem csupán a játékmenet során történik, hanem a rendszer azokat egy adatbázisba is elmenti, amely később visszakereshető és elemezhető.</w:t>
+      </w:r>
+    </w:p>
+    <w:p>
+      <w:pPr>
+        <w:pStyle w:val="Kpalrs"/>
+      </w:pPr>
+      <w:r>
+        <w:t>X. ábra: ObjectSpawner célpont generálás implementálási részlet</w:t>
+      </w:r>
+    </w:p>
+    <w:p>
+      <w:pPr>
+        <w:ind w:firstLine="0"/>
+      </w:pPr>
+      <w:r>
+        <w:lastRenderedPageBreak/>
+        <w:t xml:space="preserve">Amikor a játékos az összes célpontot eltalálja, a játék véget ért. Ekkor megjeleníti a megfelelő értesítést, amely jelzi, hogy a </w:t>
+      </w:r>
+      <w:r>
+        <w:t>szint</w:t>
+      </w:r>
+      <w:r>
+        <w:t xml:space="preserve"> teljesítve lett. Az értesítés egy meghatározott idő után automatikusan eltűnik, hogy a felhasználói élmény zökkenőmentes maradjon.</w:t>
+      </w:r>
+    </w:p>
+    <w:p>
+      <w:pPr>
+        <w:ind w:firstLine="0"/>
+      </w:pPr>
+      <w:r>
+        <w:t xml:space="preserve">A harmadik szint </w:t>
+      </w:r>
+      <w:r>
+        <w:t>egy speciális változata az alap ObjectSpawner osztálynak, a</w:t>
+      </w:r>
+      <w:r>
+        <w:t>mely</w:t>
+      </w:r>
+      <w:r>
+        <w:t xml:space="preserve"> a célpontokat nem véletlenszerű helyek</w:t>
+      </w:r>
+      <w:r>
+        <w:t>re</w:t>
+      </w:r>
+      <w:r>
+        <w:t xml:space="preserve">, hanem egy meghatározott pontban hozza létre. </w:t>
+      </w:r>
+      <w:r>
+        <w:t>Ez a játékmód</w:t>
+      </w:r>
+      <w:r>
+        <w:t xml:space="preserve"> egy adott helyre koncentrálja a célpontokat,</w:t>
+      </w:r>
+      <w:r>
+        <w:t xml:space="preserve"> mint</w:t>
+      </w:r>
+      <w:r>
+        <w:t xml:space="preserve"> például egy lőtéren vagy egy célorientált gyakorlópályán, ahol a játékosnak ugyanarra a pontra kell fókuszálnia.</w:t>
+      </w:r>
+      <w:r>
+        <w:t xml:space="preserve"> Így ez a reakció idő mérésére tökéletesen alkalmas.</w:t>
+      </w:r>
+    </w:p>
+    <w:p>
+      <w:pPr>
+        <w:ind w:firstLine="0"/>
+      </w:pPr>
+      <w:r>
+        <w:t xml:space="preserve">A működési elve </w:t>
+      </w:r>
+      <w:r>
+        <w:t xml:space="preserve">a következő, </w:t>
+      </w:r>
+      <w:r>
+        <w:t>inicializáláskor beállít egy adott koordinátát, amelyet az összes generált célpont használni fog. Mivel a célpontok egy helyen jelennek meg, az osztály nem használ térbeli ütközésvizsgálatot vagy egyéb elhelyezési logikát. Ennek eredményeként az osztály gyorsabb és kevesebb számítási erőforrást igényel, miközben biztosítja, hogy a célpontok mindig pontosan ugyanott jelenjenek meg.</w:t>
+      </w:r>
+    </w:p>
+    <w:p>
+      <w:pPr>
+        <w:ind w:firstLine="0"/>
+      </w:pPr>
+      <w:r>
+        <w:drawing>
+          <wp:anchor distT="0" distB="0" distL="114300" distR="114300" simplePos="0" relativeHeight="251675648" behindDoc="0" locked="0" layoutInCell="1" allowOverlap="1" wp14:anchorId="269BEEC3" wp14:editId="670ABA04">
+            <wp:simplePos x="0" y="0"/>
+            <wp:positionH relativeFrom="column">
+              <wp:posOffset>470353</wp:posOffset>
+            </wp:positionH>
+            <wp:positionV relativeFrom="paragraph">
+              <wp:posOffset>783681</wp:posOffset>
+            </wp:positionV>
+            <wp:extent cx="4791744" cy="1848108"/>
+            <wp:effectExtent l="0" t="0" r="8890" b="0"/>
+            <wp:wrapTopAndBottom/>
+            <wp:docPr id="19" name="Kép 19"/>
+            <wp:cNvGraphicFramePr>
+              <a:graphicFrameLocks xmlns:a="http://schemas.openxmlformats.org/drawingml/2006/main" noChangeAspect="1"/>
+            </wp:cNvGraphicFramePr>
+            <a:graphic xmlns:a="http://schemas.openxmlformats.org/drawingml/2006/main">
+              <a:graphicData uri="http://schemas.openxmlformats.org/drawingml/2006/picture">
+                <pic:pic xmlns:pic="http://schemas.openxmlformats.org/drawingml/2006/picture">
+                  <pic:nvPicPr>
+                    <pic:cNvPr id="1" name=""/>
+                    <pic:cNvPicPr/>
+                  </pic:nvPicPr>
+                  <pic:blipFill>
+                    <a:blip r:embed="rId31">
+                      <a:extLst>
+                        <a:ext uri="{28A0092B-C50C-407E-A947-70E740481C1C}">
+                          <a14:useLocalDpi xmlns:a14="http://schemas.microsoft.com/office/drawing/2010/main" val="0"/>
+                        </a:ext>
+                      </a:extLst>
+                    </a:blip>
+                    <a:stretch>
+                      <a:fillRect/>
+                    </a:stretch>
+                  </pic:blipFill>
+                  <pic:spPr>
+                    <a:xfrm>
+                      <a:off x="0" y="0"/>
+                      <a:ext cx="4791744" cy="1848108"/>
+                    </a:xfrm>
+                    <a:prstGeom prst="rect">
+                      <a:avLst/>
+                    </a:prstGeom>
+                  </pic:spPr>
+                </pic:pic>
+              </a:graphicData>
+            </a:graphic>
+          </wp:anchor>
+        </w:drawing>
+      </w:r>
+      <w:r>
+        <w:t>E</w:t>
+      </w:r>
+      <w:r>
+        <w:t xml:space="preserve">mellett az osztály felelős </w:t>
+      </w:r>
+      <w:r>
+        <w:t>a célpontok</w:t>
+      </w:r>
+      <w:r>
+        <w:t xml:space="preserve"> követéséért és eltávolításáért is</w:t>
+      </w:r>
+      <w:r>
+        <w:t>, az ObjectSpawner osztályhoz hasonlóan</w:t>
+      </w:r>
+      <w:r>
+        <w:t>. Amint egy célpont megsemmisül, az osztály azonnal újat generál ugyanazon a helyen.</w:t>
+      </w:r>
+    </w:p>
+    <w:p>
+      <w:pPr>
+        <w:pStyle w:val="Kpalrs"/>
+      </w:pPr>
+      <w:r>
+        <w:t xml:space="preserve">X. Ábra: ObjectSpawner </w:t>
+      </w:r>
+      <w:r>
+        <w:t>célpont generálás implementálási részlet</w:t>
+      </w:r>
+    </w:p>
+    <w:p>
+      <w:pPr>
+        <w:ind w:firstLine="0"/>
+      </w:pPr>
+      <w:r>
+        <w:t>A reakcióidő mérés miatt, rendelkezik b</w:t>
+      </w:r>
+      <w:r>
+        <w:t>eépített időmérési funkcióva</w:t>
+      </w:r>
+      <w:r>
+        <w:t>l</w:t>
+      </w:r>
+      <w:r>
+        <w:t>, amely rögzíti, hogy mennyi idő telik el</w:t>
+      </w:r>
+      <w:r>
+        <w:t xml:space="preserve"> a célpont megjelenése és</w:t>
+      </w:r>
+      <w:r>
+        <w:t xml:space="preserve"> eltalálása között. Ezeket az adatokat a rendszer elmenti, így a játékos visszanézheti a teljesítményét, és elemezheti, hogy milyen gyorsan reagál a megjelenő célpontokra. </w:t>
+      </w:r>
+      <w:r>
+        <w:t>Ezek mellett lehetőséget ad az adatok összevetésére más játékosokkal.</w:t>
+      </w:r>
+    </w:p>
+    <w:p>
+      <w:pPr>
+        <w:ind w:firstLine="0"/>
+      </w:pPr>
+      <w:r>
+        <w:t>Amint a megfelelő számú objektum megjelent és kilövésre került, a kód</w:t>
+      </w:r>
+      <w:r>
+        <w:t xml:space="preserve"> értesítést küld a rendszernek, amely jelezheti a kör végét vagy a következő nehézségi szint kezdetét. Ez </w:t>
+      </w:r>
+      <w:r>
+        <w:lastRenderedPageBreak/>
+        <w:t>biztosítja, hogy a játék pontosan szabályozható marad</w:t>
+      </w:r>
+      <w:r>
+        <w:t>hasson</w:t>
+      </w:r>
+      <w:r>
+        <w:t>, és a játékos mindig egyértelmű visszajelzést kapjon a teljesítményéről.</w:t>
+      </w:r>
+    </w:p>
+    <w:p>
+      <w:pPr>
+        <w:ind w:firstLine="0"/>
       </w:pPr>
     </w:p>
     <w:p>
@@ -7349,7 +8740,7 @@
                       </pic:cNvPicPr>
                     </pic:nvPicPr>
                     <pic:blipFill>
-                      <a:blip r:embed="rId25">
+                      <a:blip r:embed="rId32">
                         <a:extLst>
                           <a:ext uri="{28A0092B-C50C-407E-A947-70E740481C1C}">
                             <a14:useLocalDpi xmlns:a14="http://schemas.microsoft.com/office/drawing/2010/main" val="0"/>
@@ -7744,7 +9135,7 @@
                     <pic:cNvPicPr/>
                   </pic:nvPicPr>
                   <pic:blipFill>
-                    <a:blip r:embed="rId26">
+                    <a:blip r:embed="rId33">
                       <a:extLst>
                         <a:ext uri="{28A0092B-C50C-407E-A947-70E740481C1C}">
                           <a14:useLocalDpi xmlns:a14="http://schemas.microsoft.com/office/drawing/2010/main" val="0"/>
@@ -7859,17 +9250,12 @@
         <w:t xml:space="preserve"> </w:t>
       </w:r>
       <w:proofErr w:type="spellStart"/>
-      <w:proofErr w:type="gramStart"/>
       <w:r>
         <w:t>Collider</w:t>
       </w:r>
       <w:proofErr w:type="spellEnd"/>
       <w:r>
-        <w:t>-t</w:t>
-      </w:r>
-      <w:proofErr w:type="gramEnd"/>
-      <w:r>
-        <w:t xml:space="preserve"> ami pedig a fizikai hatásokat teszi észlelhetővé (például az ütközés</w:t>
+        <w:t>-t ami pedig a fizikai hatásokat teszi észlelhetővé (például az ütközés</w:t>
       </w:r>
       <w:r>
         <w:t>t</w:t>
@@ -7960,7 +9346,7 @@
                     <pic:cNvPicPr/>
                   </pic:nvPicPr>
                   <pic:blipFill>
-                    <a:blip r:embed="rId27">
+                    <a:blip r:embed="rId34">
                       <a:extLst>
                         <a:ext uri="{28A0092B-C50C-407E-A947-70E740481C1C}">
                           <a14:useLocalDpi xmlns:a14="http://schemas.microsoft.com/office/drawing/2010/main" val="0"/>
@@ -8173,7 +9559,7 @@
     <w:p>
       <w:pPr>
         <w:sectPr>
-          <w:headerReference w:type="default" r:id="rId28"/>
+          <w:headerReference w:type="default" r:id="rId35"/>
           <w:type w:val="continuous"/>
           <w:pgSz w:w="11906" w:h="16838" w:code="9"/>
           <w:pgMar w:top="1418" w:right="1418" w:bottom="1418" w:left="1418" w:header="709" w:footer="709" w:gutter="567"/>
@@ -9531,7 +10917,7 @@
       </w:r>
     </w:p>
     <w:sectPr>
-      <w:headerReference w:type="default" r:id="rId29"/>
+      <w:headerReference w:type="default" r:id="rId36"/>
       <w:pgSz w:w="11906" w:h="16838" w:code="9"/>
       <w:pgMar w:top="1418" w:right="1418" w:bottom="1418" w:left="1418" w:header="709" w:footer="709" w:gutter="567"/>
       <w:cols w:space="708"/>
@@ -9583,15 +10969,7 @@
       </w:r>
       <w:proofErr w:type="spellEnd"/>
       <w:r>
-        <w:t xml:space="preserve"> írsz ide, majd a végén arra </w:t>
-      </w:r>
-      <w:proofErr w:type="gramStart"/>
-      <w:r>
-        <w:t>figyelj ,</w:t>
-      </w:r>
-      <w:proofErr w:type="gramEnd"/>
-      <w:r>
-        <w:t xml:space="preserve"> hogy úgy jöjjön ki nagyjából a fejezetek , hogy minden nagyobb új oldalon kezdődjön!</w:t>
+        <w:t xml:space="preserve"> írsz ide, majd a végén arra figyelj , hogy úgy jöjjön ki nagyjából a fejezetek , hogy minden nagyobb új oldalon kezdődjön!</w:t>
       </w:r>
     </w:p>
   </w:comment>
@@ -9609,15 +10987,7 @@
         <w:annotationRef/>
       </w:r>
       <w:r>
-        <w:t xml:space="preserve">ezt a szót nem használod helyesen! nem azt </w:t>
-      </w:r>
-      <w:proofErr w:type="gramStart"/>
-      <w:r>
-        <w:t>jelenti</w:t>
-      </w:r>
-      <w:proofErr w:type="gramEnd"/>
-      <w:r>
-        <w:t xml:space="preserve"> amit mondani akarsz</w:t>
+        <w:t>ezt a szót nem használod helyesen! nem azt jelenti amit mondani akarsz</w:t>
       </w:r>
     </w:p>
   </w:comment>
@@ -9653,15 +11023,7 @@
         <w:annotationRef/>
       </w:r>
       <w:r>
-        <w:t xml:space="preserve">alig van hivatkozásod és mégsem egységes, nem &amp; jel kell az első </w:t>
-      </w:r>
-      <w:proofErr w:type="gramStart"/>
-      <w:r>
-        <w:t>esetben</w:t>
-      </w:r>
-      <w:proofErr w:type="gramEnd"/>
-      <w:r>
-        <w:t xml:space="preserve"> ha megnézed a formátumot hanem and, magyarul cikk esetén pedig és. Ha cikket hivatkozol lásd 1-eset akkor nem rakunk oda linket !!!! oda évszám kell, doi, folyóirat név , nézd meg a templatet</w:t>
+        <w:t>alig van hivatkozásod és mégsem egységes, nem &amp; jel kell az első esetben ha megnézed a formátumot hanem and, magyarul cikk esetén pedig és. Ha cikket hivatkozol lásd 1-eset akkor nem rakunk oda linket !!!! oda évszám kell, doi, folyóirat név , nézd meg a templatet</w:t>
       </w:r>
     </w:p>
   </w:comment>
@@ -9981,6 +11343,232 @@
 <file path=word/numbering.xml><?xml version="1.0" encoding="utf-8"?>
 <w:numbering xmlns:wpc="http://schemas.microsoft.com/office/word/2010/wordprocessingCanvas" xmlns:cx="http://schemas.microsoft.com/office/drawing/2014/chartex" xmlns:cx1="http://schemas.microsoft.com/office/drawing/2015/9/8/chartex" xmlns:cx2="http://schemas.microsoft.com/office/drawing/2015/10/21/chartex" xmlns:cx3="http://schemas.microsoft.com/office/drawing/2016/5/9/chartex" xmlns:cx4="http://schemas.microsoft.com/office/drawing/2016/5/10/chartex" xmlns:cx5="http://schemas.microsoft.com/office/drawing/2016/5/11/chartex" xmlns:cx6="http://schemas.microsoft.com/office/drawing/2016/5/12/chartex" xmlns:cx7="http://schemas.microsoft.com/office/drawing/2016/5/13/chartex" xmlns:cx8="http://schemas.microsoft.com/office/drawing/2016/5/14/chartex" xmlns:mc="http://schemas.openxmlformats.org/markup-compatibility/2006" xmlns:aink="http://schemas.microsoft.com/office/drawing/2016/ink" xmlns:am3d="http://schemas.microsoft.com/office/drawing/2017/model3d" xmlns:o="urn:schemas-microsoft-com:office:office" xmlns:r="http://schemas.openxmlformats.org/officeDocument/2006/relationships" xmlns:m="http://schemas.openxmlformats.org/officeDocument/2006/math" xmlns:v="urn:schemas-microsoft-com:vml" xmlns:wp14="http://schemas.microsoft.com/office/word/2010/wordprocessingDrawing" xmlns:wp="http://schemas.openxmlformats.org/drawingml/2006/wordprocessingDrawing" xmlns:w10="urn:schemas-microsoft-com:office:word" xmlns:w="http://schemas.openxmlformats.org/wordprocessingml/2006/main" xmlns:w14="http://schemas.microsoft.com/office/word/2010/wordml" xmlns:w15="http://schemas.microsoft.com/office/word/2012/wordml" xmlns:w16cex="http://schemas.microsoft.com/office/word/2018/wordml/cex" xmlns:w16cid="http://schemas.microsoft.com/office/word/2016/wordml/cid" xmlns:w16="http://schemas.microsoft.com/office/word/2018/wordml" xmlns:w16sdtdh="http://schemas.microsoft.com/office/word/2020/wordml/sdtdatahash" xmlns:w16se="http://schemas.microsoft.com/office/word/2015/wordml/symex" xmlns:wpg="http://schemas.microsoft.com/office/word/2010/wordprocessingGroup" xmlns:wpi="http://schemas.microsoft.com/office/word/2010/wordprocessingInk" xmlns:wne="http://schemas.microsoft.com/office/word/2006/wordml" xmlns:wps="http://schemas.microsoft.com/office/word/2010/wordprocessingShape" mc:Ignorable="w14 w15 w16se w16cid w16 w16cex w16sdtdh wp14">
   <w:abstractNum w:abstractNumId="0" w15:restartNumberingAfterBreak="0">
+    <w:nsid w:val="02E65134"/>
+    <w:multiLevelType w:val="hybridMultilevel"/>
+    <w:tmpl w:val="E27C4EDE"/>
+    <w:lvl w:ilvl="0" w:tplc="040E0001">
+      <w:start w:val="1"/>
+      <w:numFmt w:val="bullet"/>
+      <w:lvlText w:val=""/>
+      <w:lvlJc w:val="left"/>
+      <w:pPr>
+        <w:ind w:left="720" w:hanging="360"/>
+      </w:pPr>
+      <w:rPr>
+        <w:rFonts w:ascii="Symbol" w:hAnsi="Symbol" w:hint="default"/>
+      </w:rPr>
+    </w:lvl>
+    <w:lvl w:ilvl="1" w:tplc="040E0003" w:tentative="1">
+      <w:start w:val="1"/>
+      <w:numFmt w:val="bullet"/>
+      <w:lvlText w:val="o"/>
+      <w:lvlJc w:val="left"/>
+      <w:pPr>
+        <w:ind w:left="1440" w:hanging="360"/>
+      </w:pPr>
+      <w:rPr>
+        <w:rFonts w:ascii="Courier New" w:hAnsi="Courier New" w:cs="Courier New" w:hint="default"/>
+      </w:rPr>
+    </w:lvl>
+    <w:lvl w:ilvl="2" w:tplc="040E0005" w:tentative="1">
+      <w:start w:val="1"/>
+      <w:numFmt w:val="bullet"/>
+      <w:lvlText w:val=""/>
+      <w:lvlJc w:val="left"/>
+      <w:pPr>
+        <w:ind w:left="2160" w:hanging="360"/>
+      </w:pPr>
+      <w:rPr>
+        <w:rFonts w:ascii="Wingdings" w:hAnsi="Wingdings" w:hint="default"/>
+      </w:rPr>
+    </w:lvl>
+    <w:lvl w:ilvl="3" w:tplc="040E0001" w:tentative="1">
+      <w:start w:val="1"/>
+      <w:numFmt w:val="bullet"/>
+      <w:lvlText w:val=""/>
+      <w:lvlJc w:val="left"/>
+      <w:pPr>
+        <w:ind w:left="2880" w:hanging="360"/>
+      </w:pPr>
+      <w:rPr>
+        <w:rFonts w:ascii="Symbol" w:hAnsi="Symbol" w:hint="default"/>
+      </w:rPr>
+    </w:lvl>
+    <w:lvl w:ilvl="4" w:tplc="040E0003" w:tentative="1">
+      <w:start w:val="1"/>
+      <w:numFmt w:val="bullet"/>
+      <w:lvlText w:val="o"/>
+      <w:lvlJc w:val="left"/>
+      <w:pPr>
+        <w:ind w:left="3600" w:hanging="360"/>
+      </w:pPr>
+      <w:rPr>
+        <w:rFonts w:ascii="Courier New" w:hAnsi="Courier New" w:cs="Courier New" w:hint="default"/>
+      </w:rPr>
+    </w:lvl>
+    <w:lvl w:ilvl="5" w:tplc="040E0005" w:tentative="1">
+      <w:start w:val="1"/>
+      <w:numFmt w:val="bullet"/>
+      <w:lvlText w:val=""/>
+      <w:lvlJc w:val="left"/>
+      <w:pPr>
+        <w:ind w:left="4320" w:hanging="360"/>
+      </w:pPr>
+      <w:rPr>
+        <w:rFonts w:ascii="Wingdings" w:hAnsi="Wingdings" w:hint="default"/>
+      </w:rPr>
+    </w:lvl>
+    <w:lvl w:ilvl="6" w:tplc="040E0001" w:tentative="1">
+      <w:start w:val="1"/>
+      <w:numFmt w:val="bullet"/>
+      <w:lvlText w:val=""/>
+      <w:lvlJc w:val="left"/>
+      <w:pPr>
+        <w:ind w:left="5040" w:hanging="360"/>
+      </w:pPr>
+      <w:rPr>
+        <w:rFonts w:ascii="Symbol" w:hAnsi="Symbol" w:hint="default"/>
+      </w:rPr>
+    </w:lvl>
+    <w:lvl w:ilvl="7" w:tplc="040E0003" w:tentative="1">
+      <w:start w:val="1"/>
+      <w:numFmt w:val="bullet"/>
+      <w:lvlText w:val="o"/>
+      <w:lvlJc w:val="left"/>
+      <w:pPr>
+        <w:ind w:left="5760" w:hanging="360"/>
+      </w:pPr>
+      <w:rPr>
+        <w:rFonts w:ascii="Courier New" w:hAnsi="Courier New" w:cs="Courier New" w:hint="default"/>
+      </w:rPr>
+    </w:lvl>
+    <w:lvl w:ilvl="8" w:tplc="040E0005" w:tentative="1">
+      <w:start w:val="1"/>
+      <w:numFmt w:val="bullet"/>
+      <w:lvlText w:val=""/>
+      <w:lvlJc w:val="left"/>
+      <w:pPr>
+        <w:ind w:left="6480" w:hanging="360"/>
+      </w:pPr>
+      <w:rPr>
+        <w:rFonts w:ascii="Wingdings" w:hAnsi="Wingdings" w:hint="default"/>
+      </w:rPr>
+    </w:lvl>
+  </w:abstractNum>
+  <w:abstractNum w:abstractNumId="1" w15:restartNumberingAfterBreak="0">
+    <w:nsid w:val="066B63B7"/>
+    <w:multiLevelType w:val="hybridMultilevel"/>
+    <w:tmpl w:val="6A04B1B0"/>
+    <w:lvl w:ilvl="0" w:tplc="040E0001">
+      <w:start w:val="1"/>
+      <w:numFmt w:val="bullet"/>
+      <w:lvlText w:val=""/>
+      <w:lvlJc w:val="left"/>
+      <w:pPr>
+        <w:ind w:left="720" w:hanging="360"/>
+      </w:pPr>
+      <w:rPr>
+        <w:rFonts w:ascii="Symbol" w:hAnsi="Symbol" w:hint="default"/>
+      </w:rPr>
+    </w:lvl>
+    <w:lvl w:ilvl="1" w:tplc="040E0003" w:tentative="1">
+      <w:start w:val="1"/>
+      <w:numFmt w:val="bullet"/>
+      <w:lvlText w:val="o"/>
+      <w:lvlJc w:val="left"/>
+      <w:pPr>
+        <w:ind w:left="1440" w:hanging="360"/>
+      </w:pPr>
+      <w:rPr>
+        <w:rFonts w:ascii="Courier New" w:hAnsi="Courier New" w:cs="Courier New" w:hint="default"/>
+      </w:rPr>
+    </w:lvl>
+    <w:lvl w:ilvl="2" w:tplc="040E0005" w:tentative="1">
+      <w:start w:val="1"/>
+      <w:numFmt w:val="bullet"/>
+      <w:lvlText w:val=""/>
+      <w:lvlJc w:val="left"/>
+      <w:pPr>
+        <w:ind w:left="2160" w:hanging="360"/>
+      </w:pPr>
+      <w:rPr>
+        <w:rFonts w:ascii="Wingdings" w:hAnsi="Wingdings" w:hint="default"/>
+      </w:rPr>
+    </w:lvl>
+    <w:lvl w:ilvl="3" w:tplc="040E0001" w:tentative="1">
+      <w:start w:val="1"/>
+      <w:numFmt w:val="bullet"/>
+      <w:lvlText w:val=""/>
+      <w:lvlJc w:val="left"/>
+      <w:pPr>
+        <w:ind w:left="2880" w:hanging="360"/>
+      </w:pPr>
+      <w:rPr>
+        <w:rFonts w:ascii="Symbol" w:hAnsi="Symbol" w:hint="default"/>
+      </w:rPr>
+    </w:lvl>
+    <w:lvl w:ilvl="4" w:tplc="040E0003" w:tentative="1">
+      <w:start w:val="1"/>
+      <w:numFmt w:val="bullet"/>
+      <w:lvlText w:val="o"/>
+      <w:lvlJc w:val="left"/>
+      <w:pPr>
+        <w:ind w:left="3600" w:hanging="360"/>
+      </w:pPr>
+      <w:rPr>
+        <w:rFonts w:ascii="Courier New" w:hAnsi="Courier New" w:cs="Courier New" w:hint="default"/>
+      </w:rPr>
+    </w:lvl>
+    <w:lvl w:ilvl="5" w:tplc="040E0005" w:tentative="1">
+      <w:start w:val="1"/>
+      <w:numFmt w:val="bullet"/>
+      <w:lvlText w:val=""/>
+      <w:lvlJc w:val="left"/>
+      <w:pPr>
+        <w:ind w:left="4320" w:hanging="360"/>
+      </w:pPr>
+      <w:rPr>
+        <w:rFonts w:ascii="Wingdings" w:hAnsi="Wingdings" w:hint="default"/>
+      </w:rPr>
+    </w:lvl>
+    <w:lvl w:ilvl="6" w:tplc="040E0001" w:tentative="1">
+      <w:start w:val="1"/>
+      <w:numFmt w:val="bullet"/>
+      <w:lvlText w:val=""/>
+      <w:lvlJc w:val="left"/>
+      <w:pPr>
+        <w:ind w:left="5040" w:hanging="360"/>
+      </w:pPr>
+      <w:rPr>
+        <w:rFonts w:ascii="Symbol" w:hAnsi="Symbol" w:hint="default"/>
+      </w:rPr>
+    </w:lvl>
+    <w:lvl w:ilvl="7" w:tplc="040E0003" w:tentative="1">
+      <w:start w:val="1"/>
+      <w:numFmt w:val="bullet"/>
+      <w:lvlText w:val="o"/>
+      <w:lvlJc w:val="left"/>
+      <w:pPr>
+        <w:ind w:left="5760" w:hanging="360"/>
+      </w:pPr>
+      <w:rPr>
+        <w:rFonts w:ascii="Courier New" w:hAnsi="Courier New" w:cs="Courier New" w:hint="default"/>
+      </w:rPr>
+    </w:lvl>
+    <w:lvl w:ilvl="8" w:tplc="040E0005" w:tentative="1">
+      <w:start w:val="1"/>
+      <w:numFmt w:val="bullet"/>
+      <w:lvlText w:val=""/>
+      <w:lvlJc w:val="left"/>
+      <w:pPr>
+        <w:ind w:left="6480" w:hanging="360"/>
+      </w:pPr>
+      <w:rPr>
+        <w:rFonts w:ascii="Wingdings" w:hAnsi="Wingdings" w:hint="default"/>
+      </w:rPr>
+    </w:lvl>
+  </w:abstractNum>
+  <w:abstractNum w:abstractNumId="2" w15:restartNumberingAfterBreak="0">
     <w:nsid w:val="077B3464"/>
     <w:multiLevelType w:val="hybridMultilevel"/>
     <w:tmpl w:val="94947B18"/>
@@ -10093,7 +11681,96 @@
       </w:rPr>
     </w:lvl>
   </w:abstractNum>
-  <w:abstractNum w:abstractNumId="1" w15:restartNumberingAfterBreak="0">
+  <w:abstractNum w:abstractNumId="3" w15:restartNumberingAfterBreak="0">
+    <w:nsid w:val="12046297"/>
+    <w:multiLevelType w:val="hybridMultilevel"/>
+    <w:tmpl w:val="19AEA316"/>
+    <w:lvl w:ilvl="0" w:tplc="86502992">
+      <w:start w:val="1"/>
+      <w:numFmt w:val="decimal"/>
+      <w:lvlText w:val="%1."/>
+      <w:lvlJc w:val="left"/>
+      <w:pPr>
+        <w:ind w:left="720" w:hanging="360"/>
+      </w:pPr>
+      <w:rPr>
+        <w:rFonts w:hint="default"/>
+      </w:rPr>
+    </w:lvl>
+    <w:lvl w:ilvl="1" w:tplc="040E0019" w:tentative="1">
+      <w:start w:val="1"/>
+      <w:numFmt w:val="lowerLetter"/>
+      <w:lvlText w:val="%2."/>
+      <w:lvlJc w:val="left"/>
+      <w:pPr>
+        <w:ind w:left="1440" w:hanging="360"/>
+      </w:pPr>
+    </w:lvl>
+    <w:lvl w:ilvl="2" w:tplc="040E001B" w:tentative="1">
+      <w:start w:val="1"/>
+      <w:numFmt w:val="lowerRoman"/>
+      <w:lvlText w:val="%3."/>
+      <w:lvlJc w:val="right"/>
+      <w:pPr>
+        <w:ind w:left="2160" w:hanging="180"/>
+      </w:pPr>
+    </w:lvl>
+    <w:lvl w:ilvl="3" w:tplc="040E000F" w:tentative="1">
+      <w:start w:val="1"/>
+      <w:numFmt w:val="decimal"/>
+      <w:lvlText w:val="%4."/>
+      <w:lvlJc w:val="left"/>
+      <w:pPr>
+        <w:ind w:left="2880" w:hanging="360"/>
+      </w:pPr>
+    </w:lvl>
+    <w:lvl w:ilvl="4" w:tplc="040E0019" w:tentative="1">
+      <w:start w:val="1"/>
+      <w:numFmt w:val="lowerLetter"/>
+      <w:lvlText w:val="%5."/>
+      <w:lvlJc w:val="left"/>
+      <w:pPr>
+        <w:ind w:left="3600" w:hanging="360"/>
+      </w:pPr>
+    </w:lvl>
+    <w:lvl w:ilvl="5" w:tplc="040E001B" w:tentative="1">
+      <w:start w:val="1"/>
+      <w:numFmt w:val="lowerRoman"/>
+      <w:lvlText w:val="%6."/>
+      <w:lvlJc w:val="right"/>
+      <w:pPr>
+        <w:ind w:left="4320" w:hanging="180"/>
+      </w:pPr>
+    </w:lvl>
+    <w:lvl w:ilvl="6" w:tplc="040E000F" w:tentative="1">
+      <w:start w:val="1"/>
+      <w:numFmt w:val="decimal"/>
+      <w:lvlText w:val="%7."/>
+      <w:lvlJc w:val="left"/>
+      <w:pPr>
+        <w:ind w:left="5040" w:hanging="360"/>
+      </w:pPr>
+    </w:lvl>
+    <w:lvl w:ilvl="7" w:tplc="040E0019" w:tentative="1">
+      <w:start w:val="1"/>
+      <w:numFmt w:val="lowerLetter"/>
+      <w:lvlText w:val="%8."/>
+      <w:lvlJc w:val="left"/>
+      <w:pPr>
+        <w:ind w:left="5760" w:hanging="360"/>
+      </w:pPr>
+    </w:lvl>
+    <w:lvl w:ilvl="8" w:tplc="040E001B" w:tentative="1">
+      <w:start w:val="1"/>
+      <w:numFmt w:val="lowerRoman"/>
+      <w:lvlText w:val="%9."/>
+      <w:lvlJc w:val="right"/>
+      <w:pPr>
+        <w:ind w:left="6480" w:hanging="180"/>
+      </w:pPr>
+    </w:lvl>
+  </w:abstractNum>
+  <w:abstractNum w:abstractNumId="4" w15:restartNumberingAfterBreak="0">
     <w:nsid w:val="162B26CC"/>
     <w:multiLevelType w:val="hybridMultilevel"/>
     <w:tmpl w:val="166A1E40"/>
@@ -10206,7 +11883,7 @@
       </w:rPr>
     </w:lvl>
   </w:abstractNum>
-  <w:abstractNum w:abstractNumId="2" w15:restartNumberingAfterBreak="0">
+  <w:abstractNum w:abstractNumId="5" w15:restartNumberingAfterBreak="0">
     <w:nsid w:val="17A96B4C"/>
     <w:multiLevelType w:val="hybridMultilevel"/>
     <w:tmpl w:val="FCC6D0FC"/>
@@ -10319,7 +11996,120 @@
       </w:rPr>
     </w:lvl>
   </w:abstractNum>
-  <w:abstractNum w:abstractNumId="3" w15:restartNumberingAfterBreak="0">
+  <w:abstractNum w:abstractNumId="6" w15:restartNumberingAfterBreak="0">
+    <w:nsid w:val="19A50E04"/>
+    <w:multiLevelType w:val="hybridMultilevel"/>
+    <w:tmpl w:val="DE2AB462"/>
+    <w:lvl w:ilvl="0" w:tplc="040E0001">
+      <w:start w:val="1"/>
+      <w:numFmt w:val="bullet"/>
+      <w:lvlText w:val=""/>
+      <w:lvlJc w:val="left"/>
+      <w:pPr>
+        <w:ind w:left="720" w:hanging="360"/>
+      </w:pPr>
+      <w:rPr>
+        <w:rFonts w:ascii="Symbol" w:hAnsi="Symbol" w:hint="default"/>
+      </w:rPr>
+    </w:lvl>
+    <w:lvl w:ilvl="1" w:tplc="040E0003" w:tentative="1">
+      <w:start w:val="1"/>
+      <w:numFmt w:val="bullet"/>
+      <w:lvlText w:val="o"/>
+      <w:lvlJc w:val="left"/>
+      <w:pPr>
+        <w:ind w:left="1440" w:hanging="360"/>
+      </w:pPr>
+      <w:rPr>
+        <w:rFonts w:ascii="Courier New" w:hAnsi="Courier New" w:cs="Courier New" w:hint="default"/>
+      </w:rPr>
+    </w:lvl>
+    <w:lvl w:ilvl="2" w:tplc="040E0005" w:tentative="1">
+      <w:start w:val="1"/>
+      <w:numFmt w:val="bullet"/>
+      <w:lvlText w:val=""/>
+      <w:lvlJc w:val="left"/>
+      <w:pPr>
+        <w:ind w:left="2160" w:hanging="360"/>
+      </w:pPr>
+      <w:rPr>
+        <w:rFonts w:ascii="Wingdings" w:hAnsi="Wingdings" w:hint="default"/>
+      </w:rPr>
+    </w:lvl>
+    <w:lvl w:ilvl="3" w:tplc="040E0001" w:tentative="1">
+      <w:start w:val="1"/>
+      <w:numFmt w:val="bullet"/>
+      <w:lvlText w:val=""/>
+      <w:lvlJc w:val="left"/>
+      <w:pPr>
+        <w:ind w:left="2880" w:hanging="360"/>
+      </w:pPr>
+      <w:rPr>
+        <w:rFonts w:ascii="Symbol" w:hAnsi="Symbol" w:hint="default"/>
+      </w:rPr>
+    </w:lvl>
+    <w:lvl w:ilvl="4" w:tplc="040E0003" w:tentative="1">
+      <w:start w:val="1"/>
+      <w:numFmt w:val="bullet"/>
+      <w:lvlText w:val="o"/>
+      <w:lvlJc w:val="left"/>
+      <w:pPr>
+        <w:ind w:left="3600" w:hanging="360"/>
+      </w:pPr>
+      <w:rPr>
+        <w:rFonts w:ascii="Courier New" w:hAnsi="Courier New" w:cs="Courier New" w:hint="default"/>
+      </w:rPr>
+    </w:lvl>
+    <w:lvl w:ilvl="5" w:tplc="040E0005" w:tentative="1">
+      <w:start w:val="1"/>
+      <w:numFmt w:val="bullet"/>
+      <w:lvlText w:val=""/>
+      <w:lvlJc w:val="left"/>
+      <w:pPr>
+        <w:ind w:left="4320" w:hanging="360"/>
+      </w:pPr>
+      <w:rPr>
+        <w:rFonts w:ascii="Wingdings" w:hAnsi="Wingdings" w:hint="default"/>
+      </w:rPr>
+    </w:lvl>
+    <w:lvl w:ilvl="6" w:tplc="040E0001" w:tentative="1">
+      <w:start w:val="1"/>
+      <w:numFmt w:val="bullet"/>
+      <w:lvlText w:val=""/>
+      <w:lvlJc w:val="left"/>
+      <w:pPr>
+        <w:ind w:left="5040" w:hanging="360"/>
+      </w:pPr>
+      <w:rPr>
+        <w:rFonts w:ascii="Symbol" w:hAnsi="Symbol" w:hint="default"/>
+      </w:rPr>
+    </w:lvl>
+    <w:lvl w:ilvl="7" w:tplc="040E0003" w:tentative="1">
+      <w:start w:val="1"/>
+      <w:numFmt w:val="bullet"/>
+      <w:lvlText w:val="o"/>
+      <w:lvlJc w:val="left"/>
+      <w:pPr>
+        <w:ind w:left="5760" w:hanging="360"/>
+      </w:pPr>
+      <w:rPr>
+        <w:rFonts w:ascii="Courier New" w:hAnsi="Courier New" w:cs="Courier New" w:hint="default"/>
+      </w:rPr>
+    </w:lvl>
+    <w:lvl w:ilvl="8" w:tplc="040E0005" w:tentative="1">
+      <w:start w:val="1"/>
+      <w:numFmt w:val="bullet"/>
+      <w:lvlText w:val=""/>
+      <w:lvlJc w:val="left"/>
+      <w:pPr>
+        <w:ind w:left="6480" w:hanging="360"/>
+      </w:pPr>
+      <w:rPr>
+        <w:rFonts w:ascii="Wingdings" w:hAnsi="Wingdings" w:hint="default"/>
+      </w:rPr>
+    </w:lvl>
+  </w:abstractNum>
+  <w:abstractNum w:abstractNumId="7" w15:restartNumberingAfterBreak="0">
     <w:nsid w:val="1C6A328F"/>
     <w:multiLevelType w:val="hybridMultilevel"/>
     <w:tmpl w:val="30C42B28"/>
@@ -10408,7 +12198,7 @@
       </w:pPr>
     </w:lvl>
   </w:abstractNum>
-  <w:abstractNum w:abstractNumId="4" w15:restartNumberingAfterBreak="0">
+  <w:abstractNum w:abstractNumId="8" w15:restartNumberingAfterBreak="0">
     <w:nsid w:val="1CD673E6"/>
     <w:multiLevelType w:val="hybridMultilevel"/>
     <w:tmpl w:val="3C9223B0"/>
@@ -10494,7 +12284,7 @@
       </w:pPr>
     </w:lvl>
   </w:abstractNum>
-  <w:abstractNum w:abstractNumId="5" w15:restartNumberingAfterBreak="0">
+  <w:abstractNum w:abstractNumId="9" w15:restartNumberingAfterBreak="0">
     <w:nsid w:val="20F51606"/>
     <w:multiLevelType w:val="hybridMultilevel"/>
     <w:tmpl w:val="1472A96C"/>
@@ -10607,7 +12397,7 @@
       </w:rPr>
     </w:lvl>
   </w:abstractNum>
-  <w:abstractNum w:abstractNumId="6" w15:restartNumberingAfterBreak="0">
+  <w:abstractNum w:abstractNumId="10" w15:restartNumberingAfterBreak="0">
     <w:nsid w:val="21457DEF"/>
     <w:multiLevelType w:val="hybridMultilevel"/>
     <w:tmpl w:val="E69819BE"/>
@@ -10720,7 +12510,7 @@
       </w:rPr>
     </w:lvl>
   </w:abstractNum>
-  <w:abstractNum w:abstractNumId="7" w15:restartNumberingAfterBreak="0">
+  <w:abstractNum w:abstractNumId="11" w15:restartNumberingAfterBreak="0">
     <w:nsid w:val="24FB57C2"/>
     <w:multiLevelType w:val="hybridMultilevel"/>
     <w:tmpl w:val="CB5C0A7A"/>
@@ -10833,7 +12623,7 @@
       </w:rPr>
     </w:lvl>
   </w:abstractNum>
-  <w:abstractNum w:abstractNumId="8" w15:restartNumberingAfterBreak="0">
+  <w:abstractNum w:abstractNumId="12" w15:restartNumberingAfterBreak="0">
     <w:nsid w:val="38E55F5D"/>
     <w:multiLevelType w:val="hybridMultilevel"/>
     <w:tmpl w:val="6B4E2440"/>
@@ -10919,7 +12709,120 @@
       </w:pPr>
     </w:lvl>
   </w:abstractNum>
-  <w:abstractNum w:abstractNumId="9" w15:restartNumberingAfterBreak="0">
+  <w:abstractNum w:abstractNumId="13" w15:restartNumberingAfterBreak="0">
+    <w:nsid w:val="45F34392"/>
+    <w:multiLevelType w:val="hybridMultilevel"/>
+    <w:tmpl w:val="D460F10A"/>
+    <w:lvl w:ilvl="0" w:tplc="040E0001">
+      <w:start w:val="1"/>
+      <w:numFmt w:val="bullet"/>
+      <w:lvlText w:val=""/>
+      <w:lvlJc w:val="left"/>
+      <w:pPr>
+        <w:ind w:left="720" w:hanging="360"/>
+      </w:pPr>
+      <w:rPr>
+        <w:rFonts w:ascii="Symbol" w:hAnsi="Symbol" w:hint="default"/>
+      </w:rPr>
+    </w:lvl>
+    <w:lvl w:ilvl="1" w:tplc="040E0003" w:tentative="1">
+      <w:start w:val="1"/>
+      <w:numFmt w:val="bullet"/>
+      <w:lvlText w:val="o"/>
+      <w:lvlJc w:val="left"/>
+      <w:pPr>
+        <w:ind w:left="1440" w:hanging="360"/>
+      </w:pPr>
+      <w:rPr>
+        <w:rFonts w:ascii="Courier New" w:hAnsi="Courier New" w:cs="Courier New" w:hint="default"/>
+      </w:rPr>
+    </w:lvl>
+    <w:lvl w:ilvl="2" w:tplc="040E0005" w:tentative="1">
+      <w:start w:val="1"/>
+      <w:numFmt w:val="bullet"/>
+      <w:lvlText w:val=""/>
+      <w:lvlJc w:val="left"/>
+      <w:pPr>
+        <w:ind w:left="2160" w:hanging="360"/>
+      </w:pPr>
+      <w:rPr>
+        <w:rFonts w:ascii="Wingdings" w:hAnsi="Wingdings" w:hint="default"/>
+      </w:rPr>
+    </w:lvl>
+    <w:lvl w:ilvl="3" w:tplc="040E0001" w:tentative="1">
+      <w:start w:val="1"/>
+      <w:numFmt w:val="bullet"/>
+      <w:lvlText w:val=""/>
+      <w:lvlJc w:val="left"/>
+      <w:pPr>
+        <w:ind w:left="2880" w:hanging="360"/>
+      </w:pPr>
+      <w:rPr>
+        <w:rFonts w:ascii="Symbol" w:hAnsi="Symbol" w:hint="default"/>
+      </w:rPr>
+    </w:lvl>
+    <w:lvl w:ilvl="4" w:tplc="040E0003" w:tentative="1">
+      <w:start w:val="1"/>
+      <w:numFmt w:val="bullet"/>
+      <w:lvlText w:val="o"/>
+      <w:lvlJc w:val="left"/>
+      <w:pPr>
+        <w:ind w:left="3600" w:hanging="360"/>
+      </w:pPr>
+      <w:rPr>
+        <w:rFonts w:ascii="Courier New" w:hAnsi="Courier New" w:cs="Courier New" w:hint="default"/>
+      </w:rPr>
+    </w:lvl>
+    <w:lvl w:ilvl="5" w:tplc="040E0005" w:tentative="1">
+      <w:start w:val="1"/>
+      <w:numFmt w:val="bullet"/>
+      <w:lvlText w:val=""/>
+      <w:lvlJc w:val="left"/>
+      <w:pPr>
+        <w:ind w:left="4320" w:hanging="360"/>
+      </w:pPr>
+      <w:rPr>
+        <w:rFonts w:ascii="Wingdings" w:hAnsi="Wingdings" w:hint="default"/>
+      </w:rPr>
+    </w:lvl>
+    <w:lvl w:ilvl="6" w:tplc="040E0001" w:tentative="1">
+      <w:start w:val="1"/>
+      <w:numFmt w:val="bullet"/>
+      <w:lvlText w:val=""/>
+      <w:lvlJc w:val="left"/>
+      <w:pPr>
+        <w:ind w:left="5040" w:hanging="360"/>
+      </w:pPr>
+      <w:rPr>
+        <w:rFonts w:ascii="Symbol" w:hAnsi="Symbol" w:hint="default"/>
+      </w:rPr>
+    </w:lvl>
+    <w:lvl w:ilvl="7" w:tplc="040E0003" w:tentative="1">
+      <w:start w:val="1"/>
+      <w:numFmt w:val="bullet"/>
+      <w:lvlText w:val="o"/>
+      <w:lvlJc w:val="left"/>
+      <w:pPr>
+        <w:ind w:left="5760" w:hanging="360"/>
+      </w:pPr>
+      <w:rPr>
+        <w:rFonts w:ascii="Courier New" w:hAnsi="Courier New" w:cs="Courier New" w:hint="default"/>
+      </w:rPr>
+    </w:lvl>
+    <w:lvl w:ilvl="8" w:tplc="040E0005" w:tentative="1">
+      <w:start w:val="1"/>
+      <w:numFmt w:val="bullet"/>
+      <w:lvlText w:val=""/>
+      <w:lvlJc w:val="left"/>
+      <w:pPr>
+        <w:ind w:left="6480" w:hanging="360"/>
+      </w:pPr>
+      <w:rPr>
+        <w:rFonts w:ascii="Wingdings" w:hAnsi="Wingdings" w:hint="default"/>
+      </w:rPr>
+    </w:lvl>
+  </w:abstractNum>
+  <w:abstractNum w:abstractNumId="14" w15:restartNumberingAfterBreak="0">
     <w:nsid w:val="48522291"/>
     <w:multiLevelType w:val="hybridMultilevel"/>
     <w:tmpl w:val="9A96F2E2"/>
@@ -11032,7 +12935,96 @@
       </w:rPr>
     </w:lvl>
   </w:abstractNum>
-  <w:abstractNum w:abstractNumId="10" w15:restartNumberingAfterBreak="0">
+  <w:abstractNum w:abstractNumId="15" w15:restartNumberingAfterBreak="0">
+    <w:nsid w:val="4B582139"/>
+    <w:multiLevelType w:val="hybridMultilevel"/>
+    <w:tmpl w:val="6352D7B8"/>
+    <w:lvl w:ilvl="0" w:tplc="86502992">
+      <w:start w:val="1"/>
+      <w:numFmt w:val="decimal"/>
+      <w:lvlText w:val="%1."/>
+      <w:lvlJc w:val="left"/>
+      <w:pPr>
+        <w:ind w:left="720" w:hanging="360"/>
+      </w:pPr>
+      <w:rPr>
+        <w:rFonts w:hint="default"/>
+      </w:rPr>
+    </w:lvl>
+    <w:lvl w:ilvl="1" w:tplc="040E0019">
+      <w:start w:val="1"/>
+      <w:numFmt w:val="lowerLetter"/>
+      <w:lvlText w:val="%2."/>
+      <w:lvlJc w:val="left"/>
+      <w:pPr>
+        <w:ind w:left="1440" w:hanging="360"/>
+      </w:pPr>
+    </w:lvl>
+    <w:lvl w:ilvl="2" w:tplc="040E001B" w:tentative="1">
+      <w:start w:val="1"/>
+      <w:numFmt w:val="lowerRoman"/>
+      <w:lvlText w:val="%3."/>
+      <w:lvlJc w:val="right"/>
+      <w:pPr>
+        <w:ind w:left="2160" w:hanging="180"/>
+      </w:pPr>
+    </w:lvl>
+    <w:lvl w:ilvl="3" w:tplc="040E000F" w:tentative="1">
+      <w:start w:val="1"/>
+      <w:numFmt w:val="decimal"/>
+      <w:lvlText w:val="%4."/>
+      <w:lvlJc w:val="left"/>
+      <w:pPr>
+        <w:ind w:left="2880" w:hanging="360"/>
+      </w:pPr>
+    </w:lvl>
+    <w:lvl w:ilvl="4" w:tplc="040E0019" w:tentative="1">
+      <w:start w:val="1"/>
+      <w:numFmt w:val="lowerLetter"/>
+      <w:lvlText w:val="%5."/>
+      <w:lvlJc w:val="left"/>
+      <w:pPr>
+        <w:ind w:left="3600" w:hanging="360"/>
+      </w:pPr>
+    </w:lvl>
+    <w:lvl w:ilvl="5" w:tplc="040E001B" w:tentative="1">
+      <w:start w:val="1"/>
+      <w:numFmt w:val="lowerRoman"/>
+      <w:lvlText w:val="%6."/>
+      <w:lvlJc w:val="right"/>
+      <w:pPr>
+        <w:ind w:left="4320" w:hanging="180"/>
+      </w:pPr>
+    </w:lvl>
+    <w:lvl w:ilvl="6" w:tplc="040E000F" w:tentative="1">
+      <w:start w:val="1"/>
+      <w:numFmt w:val="decimal"/>
+      <w:lvlText w:val="%7."/>
+      <w:lvlJc w:val="left"/>
+      <w:pPr>
+        <w:ind w:left="5040" w:hanging="360"/>
+      </w:pPr>
+    </w:lvl>
+    <w:lvl w:ilvl="7" w:tplc="040E0019" w:tentative="1">
+      <w:start w:val="1"/>
+      <w:numFmt w:val="lowerLetter"/>
+      <w:lvlText w:val="%8."/>
+      <w:lvlJc w:val="left"/>
+      <w:pPr>
+        <w:ind w:left="5760" w:hanging="360"/>
+      </w:pPr>
+    </w:lvl>
+    <w:lvl w:ilvl="8" w:tplc="040E001B" w:tentative="1">
+      <w:start w:val="1"/>
+      <w:numFmt w:val="lowerRoman"/>
+      <w:lvlText w:val="%9."/>
+      <w:lvlJc w:val="right"/>
+      <w:pPr>
+        <w:ind w:left="6480" w:hanging="180"/>
+      </w:pPr>
+    </w:lvl>
+  </w:abstractNum>
+  <w:abstractNum w:abstractNumId="16" w15:restartNumberingAfterBreak="0">
     <w:nsid w:val="4B803DEA"/>
     <w:multiLevelType w:val="hybridMultilevel"/>
     <w:tmpl w:val="FE6AE65A"/>
@@ -11145,10 +13137,10 @@
       </w:rPr>
     </w:lvl>
   </w:abstractNum>
-  <w:abstractNum w:abstractNumId="11" w15:restartNumberingAfterBreak="0">
+  <w:abstractNum w:abstractNumId="17" w15:restartNumberingAfterBreak="0">
     <w:nsid w:val="4D9B6D19"/>
     <w:multiLevelType w:val="hybridMultilevel"/>
-    <w:tmpl w:val="C86A2EA8"/>
+    <w:tmpl w:val="BCB87518"/>
     <w:lvl w:ilvl="0" w:tplc="040E000F">
       <w:start w:val="1"/>
       <w:numFmt w:val="decimal"/>
@@ -11231,7 +13223,7 @@
       </w:pPr>
     </w:lvl>
   </w:abstractNum>
-  <w:abstractNum w:abstractNumId="12" w15:restartNumberingAfterBreak="0">
+  <w:abstractNum w:abstractNumId="18" w15:restartNumberingAfterBreak="0">
     <w:nsid w:val="513178CE"/>
     <w:multiLevelType w:val="hybridMultilevel"/>
     <w:tmpl w:val="AC40A064"/>
@@ -11356,7 +13348,7 @@
       </w:rPr>
     </w:lvl>
   </w:abstractNum>
-  <w:abstractNum w:abstractNumId="13" w15:restartNumberingAfterBreak="0">
+  <w:abstractNum w:abstractNumId="19" w15:restartNumberingAfterBreak="0">
     <w:nsid w:val="53AC2681"/>
     <w:multiLevelType w:val="hybridMultilevel"/>
     <w:tmpl w:val="D9F4FE44"/>
@@ -11469,7 +13461,7 @@
       </w:rPr>
     </w:lvl>
   </w:abstractNum>
-  <w:abstractNum w:abstractNumId="14" w15:restartNumberingAfterBreak="0">
+  <w:abstractNum w:abstractNumId="20" w15:restartNumberingAfterBreak="0">
     <w:nsid w:val="572C729E"/>
     <w:multiLevelType w:val="hybridMultilevel"/>
     <w:tmpl w:val="ADFAC132"/>
@@ -11582,7 +13574,7 @@
       </w:rPr>
     </w:lvl>
   </w:abstractNum>
-  <w:abstractNum w:abstractNumId="15" w15:restartNumberingAfterBreak="0">
+  <w:abstractNum w:abstractNumId="21" w15:restartNumberingAfterBreak="0">
     <w:nsid w:val="605A2D48"/>
     <w:multiLevelType w:val="hybridMultilevel"/>
     <w:tmpl w:val="AF9693A2"/>
@@ -11672,10 +13664,10 @@
       </w:pPr>
     </w:lvl>
   </w:abstractNum>
-  <w:abstractNum w:abstractNumId="16" w15:restartNumberingAfterBreak="0">
+  <w:abstractNum w:abstractNumId="22" w15:restartNumberingAfterBreak="0">
     <w:nsid w:val="61CB723B"/>
     <w:multiLevelType w:val="multilevel"/>
-    <w:tmpl w:val="36B4F7DC"/>
+    <w:tmpl w:val="C9C2ACE2"/>
     <w:lvl w:ilvl="0">
       <w:start w:val="1"/>
       <w:numFmt w:val="decimal"/>
@@ -11842,7 +13834,7 @@
       </w:rPr>
     </w:lvl>
   </w:abstractNum>
-  <w:abstractNum w:abstractNumId="17" w15:restartNumberingAfterBreak="0">
+  <w:abstractNum w:abstractNumId="23" w15:restartNumberingAfterBreak="0">
     <w:nsid w:val="6647723A"/>
     <w:multiLevelType w:val="hybridMultilevel"/>
     <w:tmpl w:val="C06EE0D2"/>
@@ -11955,7 +13947,7 @@
       </w:rPr>
     </w:lvl>
   </w:abstractNum>
-  <w:abstractNum w:abstractNumId="18" w15:restartNumberingAfterBreak="0">
+  <w:abstractNum w:abstractNumId="24" w15:restartNumberingAfterBreak="0">
     <w:nsid w:val="684A196B"/>
     <w:multiLevelType w:val="hybridMultilevel"/>
     <w:tmpl w:val="AAB8BF94"/>
@@ -12068,7 +14060,7 @@
       </w:rPr>
     </w:lvl>
   </w:abstractNum>
-  <w:abstractNum w:abstractNumId="19" w15:restartNumberingAfterBreak="0">
+  <w:abstractNum w:abstractNumId="25" w15:restartNumberingAfterBreak="0">
     <w:nsid w:val="6A213051"/>
     <w:multiLevelType w:val="hybridMultilevel"/>
     <w:tmpl w:val="866EB0AA"/>
@@ -12181,7 +14173,7 @@
       </w:rPr>
     </w:lvl>
   </w:abstractNum>
-  <w:abstractNum w:abstractNumId="20" w15:restartNumberingAfterBreak="0">
+  <w:abstractNum w:abstractNumId="26" w15:restartNumberingAfterBreak="0">
     <w:nsid w:val="6A504CBA"/>
     <w:multiLevelType w:val="hybridMultilevel"/>
     <w:tmpl w:val="7EAAB3FC"/>
@@ -12294,7 +14286,7 @@
       </w:rPr>
     </w:lvl>
   </w:abstractNum>
-  <w:abstractNum w:abstractNumId="21" w15:restartNumberingAfterBreak="0">
+  <w:abstractNum w:abstractNumId="27" w15:restartNumberingAfterBreak="0">
     <w:nsid w:val="6FCB00C3"/>
     <w:multiLevelType w:val="hybridMultilevel"/>
     <w:tmpl w:val="C714FB8C"/>
@@ -12506,7 +14498,120 @@
       </w:rPr>
     </w:lvl>
   </w:abstractNum>
-  <w:abstractNum w:abstractNumId="22" w15:restartNumberingAfterBreak="0">
+  <w:abstractNum w:abstractNumId="28" w15:restartNumberingAfterBreak="0">
+    <w:nsid w:val="706C1E9A"/>
+    <w:multiLevelType w:val="hybridMultilevel"/>
+    <w:tmpl w:val="63EE1948"/>
+    <w:lvl w:ilvl="0" w:tplc="040E0001">
+      <w:start w:val="1"/>
+      <w:numFmt w:val="bullet"/>
+      <w:lvlText w:val=""/>
+      <w:lvlJc w:val="left"/>
+      <w:pPr>
+        <w:ind w:left="720" w:hanging="360"/>
+      </w:pPr>
+      <w:rPr>
+        <w:rFonts w:ascii="Symbol" w:hAnsi="Symbol" w:hint="default"/>
+      </w:rPr>
+    </w:lvl>
+    <w:lvl w:ilvl="1" w:tplc="040E0003" w:tentative="1">
+      <w:start w:val="1"/>
+      <w:numFmt w:val="bullet"/>
+      <w:lvlText w:val="o"/>
+      <w:lvlJc w:val="left"/>
+      <w:pPr>
+        <w:ind w:left="1440" w:hanging="360"/>
+      </w:pPr>
+      <w:rPr>
+        <w:rFonts w:ascii="Courier New" w:hAnsi="Courier New" w:cs="Courier New" w:hint="default"/>
+      </w:rPr>
+    </w:lvl>
+    <w:lvl w:ilvl="2" w:tplc="040E0005" w:tentative="1">
+      <w:start w:val="1"/>
+      <w:numFmt w:val="bullet"/>
+      <w:lvlText w:val=""/>
+      <w:lvlJc w:val="left"/>
+      <w:pPr>
+        <w:ind w:left="2160" w:hanging="360"/>
+      </w:pPr>
+      <w:rPr>
+        <w:rFonts w:ascii="Wingdings" w:hAnsi="Wingdings" w:hint="default"/>
+      </w:rPr>
+    </w:lvl>
+    <w:lvl w:ilvl="3" w:tplc="040E0001" w:tentative="1">
+      <w:start w:val="1"/>
+      <w:numFmt w:val="bullet"/>
+      <w:lvlText w:val=""/>
+      <w:lvlJc w:val="left"/>
+      <w:pPr>
+        <w:ind w:left="2880" w:hanging="360"/>
+      </w:pPr>
+      <w:rPr>
+        <w:rFonts w:ascii="Symbol" w:hAnsi="Symbol" w:hint="default"/>
+      </w:rPr>
+    </w:lvl>
+    <w:lvl w:ilvl="4" w:tplc="040E0003" w:tentative="1">
+      <w:start w:val="1"/>
+      <w:numFmt w:val="bullet"/>
+      <w:lvlText w:val="o"/>
+      <w:lvlJc w:val="left"/>
+      <w:pPr>
+        <w:ind w:left="3600" w:hanging="360"/>
+      </w:pPr>
+      <w:rPr>
+        <w:rFonts w:ascii="Courier New" w:hAnsi="Courier New" w:cs="Courier New" w:hint="default"/>
+      </w:rPr>
+    </w:lvl>
+    <w:lvl w:ilvl="5" w:tplc="040E0005" w:tentative="1">
+      <w:start w:val="1"/>
+      <w:numFmt w:val="bullet"/>
+      <w:lvlText w:val=""/>
+      <w:lvlJc w:val="left"/>
+      <w:pPr>
+        <w:ind w:left="4320" w:hanging="360"/>
+      </w:pPr>
+      <w:rPr>
+        <w:rFonts w:ascii="Wingdings" w:hAnsi="Wingdings" w:hint="default"/>
+      </w:rPr>
+    </w:lvl>
+    <w:lvl w:ilvl="6" w:tplc="040E0001" w:tentative="1">
+      <w:start w:val="1"/>
+      <w:numFmt w:val="bullet"/>
+      <w:lvlText w:val=""/>
+      <w:lvlJc w:val="left"/>
+      <w:pPr>
+        <w:ind w:left="5040" w:hanging="360"/>
+      </w:pPr>
+      <w:rPr>
+        <w:rFonts w:ascii="Symbol" w:hAnsi="Symbol" w:hint="default"/>
+      </w:rPr>
+    </w:lvl>
+    <w:lvl w:ilvl="7" w:tplc="040E0003" w:tentative="1">
+      <w:start w:val="1"/>
+      <w:numFmt w:val="bullet"/>
+      <w:lvlText w:val="o"/>
+      <w:lvlJc w:val="left"/>
+      <w:pPr>
+        <w:ind w:left="5760" w:hanging="360"/>
+      </w:pPr>
+      <w:rPr>
+        <w:rFonts w:ascii="Courier New" w:hAnsi="Courier New" w:cs="Courier New" w:hint="default"/>
+      </w:rPr>
+    </w:lvl>
+    <w:lvl w:ilvl="8" w:tplc="040E0005" w:tentative="1">
+      <w:start w:val="1"/>
+      <w:numFmt w:val="bullet"/>
+      <w:lvlText w:val=""/>
+      <w:lvlJc w:val="left"/>
+      <w:pPr>
+        <w:ind w:left="6480" w:hanging="360"/>
+      </w:pPr>
+      <w:rPr>
+        <w:rFonts w:ascii="Wingdings" w:hAnsi="Wingdings" w:hint="default"/>
+      </w:rPr>
+    </w:lvl>
+  </w:abstractNum>
+  <w:abstractNum w:abstractNumId="29" w15:restartNumberingAfterBreak="0">
     <w:nsid w:val="73FD137A"/>
     <w:multiLevelType w:val="hybridMultilevel"/>
     <w:tmpl w:val="F5708A7E"/>
@@ -12595,7 +14700,96 @@
       </w:pPr>
     </w:lvl>
   </w:abstractNum>
-  <w:abstractNum w:abstractNumId="23" w15:restartNumberingAfterBreak="0">
+  <w:abstractNum w:abstractNumId="30" w15:restartNumberingAfterBreak="0">
+    <w:nsid w:val="77414DFF"/>
+    <w:multiLevelType w:val="hybridMultilevel"/>
+    <w:tmpl w:val="F4DE82A6"/>
+    <w:lvl w:ilvl="0" w:tplc="86502992">
+      <w:start w:val="1"/>
+      <w:numFmt w:val="decimal"/>
+      <w:lvlText w:val="%1."/>
+      <w:lvlJc w:val="left"/>
+      <w:pPr>
+        <w:ind w:left="1440" w:hanging="360"/>
+      </w:pPr>
+      <w:rPr>
+        <w:rFonts w:hint="default"/>
+      </w:rPr>
+    </w:lvl>
+    <w:lvl w:ilvl="1" w:tplc="040E0019" w:tentative="1">
+      <w:start w:val="1"/>
+      <w:numFmt w:val="lowerLetter"/>
+      <w:lvlText w:val="%2."/>
+      <w:lvlJc w:val="left"/>
+      <w:pPr>
+        <w:ind w:left="2160" w:hanging="360"/>
+      </w:pPr>
+    </w:lvl>
+    <w:lvl w:ilvl="2" w:tplc="040E001B" w:tentative="1">
+      <w:start w:val="1"/>
+      <w:numFmt w:val="lowerRoman"/>
+      <w:lvlText w:val="%3."/>
+      <w:lvlJc w:val="right"/>
+      <w:pPr>
+        <w:ind w:left="2880" w:hanging="180"/>
+      </w:pPr>
+    </w:lvl>
+    <w:lvl w:ilvl="3" w:tplc="040E000F" w:tentative="1">
+      <w:start w:val="1"/>
+      <w:numFmt w:val="decimal"/>
+      <w:lvlText w:val="%4."/>
+      <w:lvlJc w:val="left"/>
+      <w:pPr>
+        <w:ind w:left="3600" w:hanging="360"/>
+      </w:pPr>
+    </w:lvl>
+    <w:lvl w:ilvl="4" w:tplc="040E0019" w:tentative="1">
+      <w:start w:val="1"/>
+      <w:numFmt w:val="lowerLetter"/>
+      <w:lvlText w:val="%5."/>
+      <w:lvlJc w:val="left"/>
+      <w:pPr>
+        <w:ind w:left="4320" w:hanging="360"/>
+      </w:pPr>
+    </w:lvl>
+    <w:lvl w:ilvl="5" w:tplc="040E001B" w:tentative="1">
+      <w:start w:val="1"/>
+      <w:numFmt w:val="lowerRoman"/>
+      <w:lvlText w:val="%6."/>
+      <w:lvlJc w:val="right"/>
+      <w:pPr>
+        <w:ind w:left="5040" w:hanging="180"/>
+      </w:pPr>
+    </w:lvl>
+    <w:lvl w:ilvl="6" w:tplc="040E000F" w:tentative="1">
+      <w:start w:val="1"/>
+      <w:numFmt w:val="decimal"/>
+      <w:lvlText w:val="%7."/>
+      <w:lvlJc w:val="left"/>
+      <w:pPr>
+        <w:ind w:left="5760" w:hanging="360"/>
+      </w:pPr>
+    </w:lvl>
+    <w:lvl w:ilvl="7" w:tplc="040E0019" w:tentative="1">
+      <w:start w:val="1"/>
+      <w:numFmt w:val="lowerLetter"/>
+      <w:lvlText w:val="%8."/>
+      <w:lvlJc w:val="left"/>
+      <w:pPr>
+        <w:ind w:left="6480" w:hanging="360"/>
+      </w:pPr>
+    </w:lvl>
+    <w:lvl w:ilvl="8" w:tplc="040E001B" w:tentative="1">
+      <w:start w:val="1"/>
+      <w:numFmt w:val="lowerRoman"/>
+      <w:lvlText w:val="%9."/>
+      <w:lvlJc w:val="right"/>
+      <w:pPr>
+        <w:ind w:left="7200" w:hanging="180"/>
+      </w:pPr>
+    </w:lvl>
+  </w:abstractNum>
+  <w:abstractNum w:abstractNumId="31" w15:restartNumberingAfterBreak="0">
     <w:nsid w:val="775678D5"/>
     <w:multiLevelType w:val="hybridMultilevel"/>
     <w:tmpl w:val="C41E4B3E"/>
@@ -12719,7 +14913,7 @@
       </w:rPr>
     </w:lvl>
   </w:abstractNum>
-  <w:abstractNum w:abstractNumId="24" w15:restartNumberingAfterBreak="0">
+  <w:abstractNum w:abstractNumId="32" w15:restartNumberingAfterBreak="0">
     <w:nsid w:val="7BF707CE"/>
     <w:multiLevelType w:val="hybridMultilevel"/>
     <w:tmpl w:val="42D66026"/>
@@ -12832,7 +15026,7 @@
       </w:rPr>
     </w:lvl>
   </w:abstractNum>
-  <w:abstractNum w:abstractNumId="25" w15:restartNumberingAfterBreak="0">
+  <w:abstractNum w:abstractNumId="33" w15:restartNumberingAfterBreak="0">
     <w:nsid w:val="7D3703A8"/>
     <w:multiLevelType w:val="hybridMultilevel"/>
     <w:tmpl w:val="FF8C243A"/>
@@ -12946,10 +15140,10 @@
     </w:lvl>
   </w:abstractNum>
   <w:num w:numId="1">
-    <w:abstractNumId w:val="16"/>
+    <w:abstractNumId w:val="22"/>
   </w:num>
   <w:num w:numId="2">
-    <w:abstractNumId w:val="16"/>
+    <w:abstractNumId w:val="22"/>
     <w:lvlOverride w:ilvl="0">
       <w:startOverride w:val="1"/>
     </w:lvlOverride>
@@ -12979,7 +15173,7 @@
     </w:lvlOverride>
   </w:num>
   <w:num w:numId="3">
-    <w:abstractNumId w:val="16"/>
+    <w:abstractNumId w:val="22"/>
     <w:lvlOverride w:ilvl="0">
       <w:startOverride w:val="1"/>
     </w:lvlOverride>
@@ -13009,7 +15203,7 @@
     </w:lvlOverride>
   </w:num>
   <w:num w:numId="4">
-    <w:abstractNumId w:val="16"/>
+    <w:abstractNumId w:val="22"/>
     <w:lvlOverride w:ilvl="0">
       <w:startOverride w:val="1"/>
     </w:lvlOverride>
@@ -13039,7 +15233,7 @@
     </w:lvlOverride>
   </w:num>
   <w:num w:numId="5">
-    <w:abstractNumId w:val="16"/>
+    <w:abstractNumId w:val="22"/>
     <w:lvlOverride w:ilvl="0">
       <w:startOverride w:val="1"/>
     </w:lvlOverride>
@@ -13069,7 +15263,7 @@
     </w:lvlOverride>
   </w:num>
   <w:num w:numId="6">
-    <w:abstractNumId w:val="16"/>
+    <w:abstractNumId w:val="22"/>
     <w:lvlOverride w:ilvl="0">
       <w:startOverride w:val="1"/>
     </w:lvlOverride>
@@ -13099,7 +15293,7 @@
     </w:lvlOverride>
   </w:num>
   <w:num w:numId="7">
-    <w:abstractNumId w:val="16"/>
+    <w:abstractNumId w:val="22"/>
     <w:lvlOverride w:ilvl="0">
       <w:startOverride w:val="1"/>
     </w:lvlOverride>
@@ -13129,10 +15323,10 @@
     </w:lvlOverride>
   </w:num>
   <w:num w:numId="8">
-    <w:abstractNumId w:val="24"/>
+    <w:abstractNumId w:val="32"/>
   </w:num>
   <w:num w:numId="9">
-    <w:abstractNumId w:val="16"/>
+    <w:abstractNumId w:val="22"/>
     <w:lvlOverride w:ilvl="0">
       <w:startOverride w:val="1"/>
     </w:lvlOverride>
@@ -13162,7 +15356,7 @@
     </w:lvlOverride>
   </w:num>
   <w:num w:numId="10">
-    <w:abstractNumId w:val="16"/>
+    <w:abstractNumId w:val="22"/>
     <w:lvlOverride w:ilvl="0">
       <w:startOverride w:val="9"/>
     </w:lvlOverride>
@@ -13192,7 +15386,7 @@
     </w:lvlOverride>
   </w:num>
   <w:num w:numId="11">
-    <w:abstractNumId w:val="16"/>
+    <w:abstractNumId w:val="22"/>
     <w:lvlOverride w:ilvl="0">
       <w:startOverride w:val="1"/>
     </w:lvlOverride>
@@ -13222,19 +15416,19 @@
     </w:lvlOverride>
   </w:num>
   <w:num w:numId="12">
-    <w:abstractNumId w:val="21"/>
+    <w:abstractNumId w:val="27"/>
   </w:num>
   <w:num w:numId="13">
-    <w:abstractNumId w:val="14"/>
+    <w:abstractNumId w:val="20"/>
   </w:num>
   <w:num w:numId="14">
-    <w:abstractNumId w:val="23"/>
+    <w:abstractNumId w:val="31"/>
   </w:num>
   <w:num w:numId="15">
-    <w:abstractNumId w:val="12"/>
+    <w:abstractNumId w:val="18"/>
   </w:num>
   <w:num w:numId="16">
-    <w:abstractNumId w:val="16"/>
+    <w:abstractNumId w:val="22"/>
     <w:lvlOverride w:ilvl="0">
       <w:startOverride w:val="1"/>
     </w:lvlOverride>
@@ -13264,64 +15458,88 @@
     </w:lvlOverride>
   </w:num>
   <w:num w:numId="17">
+    <w:abstractNumId w:val="14"/>
+  </w:num>
+  <w:num w:numId="18">
+    <w:abstractNumId w:val="33"/>
+  </w:num>
+  <w:num w:numId="19">
+    <w:abstractNumId w:val="7"/>
+  </w:num>
+  <w:num w:numId="20">
+    <w:abstractNumId w:val="21"/>
+  </w:num>
+  <w:num w:numId="21">
+    <w:abstractNumId w:val="19"/>
+  </w:num>
+  <w:num w:numId="22">
+    <w:abstractNumId w:val="25"/>
+  </w:num>
+  <w:num w:numId="23">
+    <w:abstractNumId w:val="16"/>
+  </w:num>
+  <w:num w:numId="24">
     <w:abstractNumId w:val="9"/>
   </w:num>
-  <w:num w:numId="18">
-    <w:abstractNumId w:val="25"/>
+  <w:num w:numId="25">
+    <w:abstractNumId w:val="10"/>
   </w:num>
-  <w:num w:numId="19">
+  <w:num w:numId="26">
+    <w:abstractNumId w:val="2"/>
+  </w:num>
+  <w:num w:numId="27">
+    <w:abstractNumId w:val="11"/>
+  </w:num>
+  <w:num w:numId="28">
+    <w:abstractNumId w:val="12"/>
+  </w:num>
+  <w:num w:numId="29">
+    <w:abstractNumId w:val="4"/>
+  </w:num>
+  <w:num w:numId="30">
+    <w:abstractNumId w:val="17"/>
+  </w:num>
+  <w:num w:numId="31">
+    <w:abstractNumId w:val="24"/>
+  </w:num>
+  <w:num w:numId="32">
+    <w:abstractNumId w:val="23"/>
+  </w:num>
+  <w:num w:numId="33">
+    <w:abstractNumId w:val="8"/>
+  </w:num>
+  <w:num w:numId="34">
+    <w:abstractNumId w:val="29"/>
+  </w:num>
+  <w:num w:numId="35">
+    <w:abstractNumId w:val="5"/>
+  </w:num>
+  <w:num w:numId="36">
+    <w:abstractNumId w:val="26"/>
+  </w:num>
+  <w:num w:numId="37">
+    <w:abstractNumId w:val="28"/>
+  </w:num>
+  <w:num w:numId="38">
+    <w:abstractNumId w:val="0"/>
+  </w:num>
+  <w:num w:numId="39">
+    <w:abstractNumId w:val="6"/>
+  </w:num>
+  <w:num w:numId="40">
     <w:abstractNumId w:val="3"/>
   </w:num>
-  <w:num w:numId="20">
+  <w:num w:numId="41">
+    <w:abstractNumId w:val="30"/>
+  </w:num>
+  <w:num w:numId="42">
     <w:abstractNumId w:val="15"/>
   </w:num>
-  <w:num w:numId="21">
+  <w:num w:numId="43">
     <w:abstractNumId w:val="13"/>
   </w:num>
-  <w:num w:numId="22">
-    <w:abstractNumId w:val="19"/>
-  </w:num>
-  <w:num w:numId="23">
-    <w:abstractNumId w:val="10"/>
-  </w:num>
-  <w:num w:numId="24">
-    <w:abstractNumId w:val="5"/>
-  </w:num>
-  <w:num w:numId="25">
-    <w:abstractNumId w:val="6"/>
-  </w:num>
-  <w:num w:numId="26">
-    <w:abstractNumId w:val="0"/>
-  </w:num>
-  <w:num w:numId="27">
-    <w:abstractNumId w:val="7"/>
-  </w:num>
-  <w:num w:numId="28">
-    <w:abstractNumId w:val="8"/>
-  </w:num>
-  <w:num w:numId="29">
+  <w:num w:numId="44">
     <w:abstractNumId w:val="1"/>
-  </w:num>
-  <w:num w:numId="30">
-    <w:abstractNumId w:val="11"/>
-  </w:num>
-  <w:num w:numId="31">
-    <w:abstractNumId w:val="18"/>
-  </w:num>
-  <w:num w:numId="32">
-    <w:abstractNumId w:val="17"/>
-  </w:num>
-  <w:num w:numId="33">
-    <w:abstractNumId w:val="4"/>
-  </w:num>
-  <w:num w:numId="34">
-    <w:abstractNumId w:val="22"/>
-  </w:num>
-  <w:num w:numId="35">
-    <w:abstractNumId w:val="2"/>
-  </w:num>
-  <w:num w:numId="36">
-    <w:abstractNumId w:val="20"/>
   </w:num>
 </w:numbering>
 </file>
@@ -13850,7 +16068,6 @@
   <w:style w:type="character" w:default="1" w:styleId="Bekezdsalapbettpusa">
     <w:name w:val="Default Paragraph Font"/>
     <w:uiPriority w:val="1"/>
-    <w:semiHidden/>
     <w:unhideWhenUsed/>
   </w:style>
   <w:style w:type="table" w:default="1" w:styleId="Normltblzat">

</xml_diff>